<commit_message>
feat: Se modifican archivos
</commit_message>
<xml_diff>
--- a/reports/C2/Student #3/Analysis Report.docx
+++ b/reports/C2/Student #3/Analysis Report.docx
@@ -1,6 +1,6 @@
 
 <file path=word/document.xml><?xml version="1.0" encoding="utf-8"?>
-<w:document xmlns:wpc="http://schemas.microsoft.com/office/word/2010/wordprocessingCanvas" xmlns:cx="http://schemas.microsoft.com/office/drawing/2014/chartex" xmlns:cx1="http://schemas.microsoft.com/office/drawing/2015/9/8/chartex" xmlns:cx2="http://schemas.microsoft.com/office/drawing/2015/10/21/chartex" xmlns:cx3="http://schemas.microsoft.com/office/drawing/2016/5/9/chartex" xmlns:cx4="http://schemas.microsoft.com/office/drawing/2016/5/10/chartex" xmlns:cx5="http://schemas.microsoft.com/office/drawing/2016/5/11/chartex" xmlns:cx6="http://schemas.microsoft.com/office/drawing/2016/5/12/chartex" xmlns:cx7="http://schemas.microsoft.com/office/drawing/2016/5/13/chartex" xmlns:cx8="http://schemas.microsoft.com/office/drawing/2016/5/14/chartex" xmlns:mc="http://schemas.openxmlformats.org/markup-compatibility/2006" xmlns:aink="http://schemas.microsoft.com/office/drawing/2016/ink" xmlns:am3d="http://schemas.microsoft.com/office/drawing/2017/model3d" xmlns:o="urn:schemas-microsoft-com:office:office" xmlns:oel="http://schemas.microsoft.com/office/2019/extlst" xmlns:r="http://schemas.openxmlformats.org/officeDocument/2006/relationships" xmlns:m="http://schemas.openxmlformats.org/officeDocument/2006/math" xmlns:v="urn:schemas-microsoft-com:vml" xmlns:wp14="http://schemas.microsoft.com/office/word/2010/wordprocessingDrawing" xmlns:wp="http://schemas.openxmlformats.org/drawingml/2006/wordprocessingDrawing" xmlns:w10="urn:schemas-microsoft-com:office:word" xmlns:w="http://schemas.openxmlformats.org/wordprocessingml/2006/main" xmlns:w14="http://schemas.microsoft.com/office/word/2010/wordml" xmlns:w15="http://schemas.microsoft.com/office/word/2012/wordml" xmlns:w16cex="http://schemas.microsoft.com/office/word/2018/wordml/cex" xmlns:w16cid="http://schemas.microsoft.com/office/word/2016/wordml/cid" xmlns:w16="http://schemas.microsoft.com/office/word/2018/wordml" xmlns:w16sdtdh="http://schemas.microsoft.com/office/word/2020/wordml/sdtdatahash" xmlns:w16se="http://schemas.microsoft.com/office/word/2015/wordml/symex" xmlns:wpg="http://schemas.microsoft.com/office/word/2010/wordprocessingGroup" xmlns:wpi="http://schemas.microsoft.com/office/word/2010/wordprocessingInk" xmlns:wne="http://schemas.microsoft.com/office/word/2006/wordml" xmlns:wps="http://schemas.microsoft.com/office/word/2010/wordprocessingShape" mc:Ignorable="w14 w15 w16se w16cid w16 w16cex w16sdtdh wp14">
+<w:document xmlns:wpc="http://schemas.microsoft.com/office/word/2010/wordprocessingCanvas" xmlns:cx="http://schemas.microsoft.com/office/drawing/2014/chartex" xmlns:cx1="http://schemas.microsoft.com/office/drawing/2015/9/8/chartex" xmlns:cx2="http://schemas.microsoft.com/office/drawing/2015/10/21/chartex" xmlns:cx3="http://schemas.microsoft.com/office/drawing/2016/5/9/chartex" xmlns:cx4="http://schemas.microsoft.com/office/drawing/2016/5/10/chartex" xmlns:cx5="http://schemas.microsoft.com/office/drawing/2016/5/11/chartex" xmlns:cx6="http://schemas.microsoft.com/office/drawing/2016/5/12/chartex" xmlns:cx7="http://schemas.microsoft.com/office/drawing/2016/5/13/chartex" xmlns:cx8="http://schemas.microsoft.com/office/drawing/2016/5/14/chartex" xmlns:mc="http://schemas.openxmlformats.org/markup-compatibility/2006" xmlns:aink="http://schemas.microsoft.com/office/drawing/2016/ink" xmlns:am3d="http://schemas.microsoft.com/office/drawing/2017/model3d" xmlns:o="urn:schemas-microsoft-com:office:office" xmlns:oel="http://schemas.microsoft.com/office/2019/extlst" xmlns:r="http://schemas.openxmlformats.org/officeDocument/2006/relationships" xmlns:m="http://schemas.openxmlformats.org/officeDocument/2006/math" xmlns:v="urn:schemas-microsoft-com:vml" xmlns:wp14="http://schemas.microsoft.com/office/word/2010/wordprocessingDrawing" xmlns:wp="http://schemas.openxmlformats.org/drawingml/2006/wordprocessingDrawing" xmlns:w10="urn:schemas-microsoft-com:office:word" xmlns:w="http://schemas.openxmlformats.org/wordprocessingml/2006/main" xmlns:w14="http://schemas.microsoft.com/office/word/2010/wordml" xmlns:w15="http://schemas.microsoft.com/office/word/2012/wordml" xmlns:w16cex="http://schemas.microsoft.com/office/word/2018/wordml/cex" xmlns:w16cid="http://schemas.microsoft.com/office/word/2016/wordml/cid" xmlns:w16="http://schemas.microsoft.com/office/word/2018/wordml" xmlns:w16du="http://schemas.microsoft.com/office/word/2023/wordml/word16du" xmlns:w16sdtdh="http://schemas.microsoft.com/office/word/2020/wordml/sdtdatahash" xmlns:w16sdtfl="http://schemas.microsoft.com/office/word/2024/wordml/sdtformatlock" xmlns:w16se="http://schemas.microsoft.com/office/word/2015/wordml/symex" xmlns:wpg="http://schemas.microsoft.com/office/word/2010/wordprocessingGroup" xmlns:wpi="http://schemas.microsoft.com/office/word/2010/wordprocessingInk" xmlns:wne="http://schemas.microsoft.com/office/word/2006/wordml" xmlns:wps="http://schemas.microsoft.com/office/word/2010/wordprocessingShape" mc:Ignorable="w14 w15 w16se w16cid w16 w16cex w16sdtdh w16sdtfl w16du wp14">
   <w:body>
     <w:p>
       <w:pPr>
@@ -461,24 +461,42 @@
         <w:jc w:val="left"/>
         <w:rPr>
           <w:rFonts w:asciiTheme="majorHAnsi" w:hAnsiTheme="majorHAnsi" w:cstheme="majorHAnsi"/>
+          <w:lang w:val="es-ES"/>
         </w:rPr>
       </w:pPr>
       <w:r>
         <w:rPr>
           <w:rFonts w:asciiTheme="majorHAnsi" w:hAnsiTheme="majorHAnsi" w:cstheme="majorHAnsi"/>
           <w:b/>
+          <w:lang w:val="es-ES"/>
         </w:rPr>
         <w:t>Group:</w:t>
       </w:r>
       <w:r>
         <w:rPr>
           <w:rFonts w:asciiTheme="majorHAnsi" w:hAnsiTheme="majorHAnsi" w:cstheme="majorHAnsi"/>
-        </w:rPr>
-        <w:t xml:space="preserve"> C1.027</w:t>
-      </w:r>
-      <w:r>
-        <w:rPr>
-          <w:rFonts w:asciiTheme="majorHAnsi" w:hAnsiTheme="majorHAnsi" w:cstheme="majorHAnsi"/>
+          <w:lang w:val="es-ES"/>
+        </w:rPr>
+        <w:t xml:space="preserve"> C</w:t>
+      </w:r>
+      <w:r>
+        <w:rPr>
+          <w:rFonts w:asciiTheme="majorHAnsi" w:hAnsiTheme="majorHAnsi" w:cstheme="majorHAnsi"/>
+          <w:lang w:val="es-ES"/>
+        </w:rPr>
+        <w:t>2</w:t>
+      </w:r>
+      <w:r>
+        <w:rPr>
+          <w:rFonts w:asciiTheme="majorHAnsi" w:hAnsiTheme="majorHAnsi" w:cstheme="majorHAnsi"/>
+          <w:lang w:val="es-ES"/>
+        </w:rPr>
+        <w:t>.027</w:t>
+      </w:r>
+      <w:r>
+        <w:rPr>
+          <w:rFonts w:asciiTheme="majorHAnsi" w:hAnsiTheme="majorHAnsi" w:cstheme="majorHAnsi"/>
+          <w:lang w:val="es-ES"/>
         </w:rPr>
         <w:br/>
       </w:r>
@@ -486,28 +504,54 @@
         <w:rPr>
           <w:rFonts w:asciiTheme="majorHAnsi" w:hAnsiTheme="majorHAnsi" w:cstheme="majorHAnsi"/>
           <w:b/>
+          <w:lang w:val="es-ES"/>
         </w:rPr>
         <w:t>Repository:</w:t>
       </w:r>
       <w:r>
         <w:rPr>
           <w:rFonts w:asciiTheme="majorHAnsi" w:hAnsiTheme="majorHAnsi" w:cstheme="majorHAnsi"/>
+          <w:lang w:val="es-ES"/>
         </w:rPr>
         <w:t xml:space="preserve"> </w:t>
       </w:r>
-      <w:hyperlink r:id="rId6">
+      <w:hyperlink r:id="rId6" w:history="1">
         <w:r>
           <w:rPr>
+            <w:rStyle w:val="Hipervnculo"/>
             <w:rFonts w:asciiTheme="majorHAnsi" w:hAnsiTheme="majorHAnsi" w:cstheme="majorHAnsi"/>
-            <w:color w:val="1155CC"/>
-            <w:u w:val="single"/>
+            <w:lang w:val="es-ES"/>
           </w:rPr>
-          <w:t>https://github.com/DP2-C1-027/AirNav-Logistics</w:t>
+          <w:t>https://github.com/DP2-C1-027/AirN</w:t>
+        </w:r>
+        <w:r>
+          <w:rPr>
+            <w:rStyle w:val="Hipervnculo"/>
+            <w:rFonts w:asciiTheme="majorHAnsi" w:hAnsiTheme="majorHAnsi" w:cstheme="majorHAnsi"/>
+            <w:lang w:val="es-ES"/>
+          </w:rPr>
+          <w:t>a</w:t>
+        </w:r>
+        <w:r>
+          <w:rPr>
+            <w:rStyle w:val="Hipervnculo"/>
+            <w:rFonts w:asciiTheme="majorHAnsi" w:hAnsiTheme="majorHAnsi" w:cstheme="majorHAnsi"/>
+            <w:lang w:val="es-ES"/>
+          </w:rPr>
+          <w:t>v-Logistics</w:t>
+        </w:r>
+        <w:r>
+          <w:rPr>
+            <w:rStyle w:val="Hipervnculo"/>
+            <w:lang w:val="es-ES"/>
+          </w:rPr>
+          <w:t>-C2</w:t>
         </w:r>
       </w:hyperlink>
       <w:r>
         <w:rPr>
           <w:rFonts w:asciiTheme="majorHAnsi" w:hAnsiTheme="majorHAnsi" w:cstheme="majorHAnsi"/>
+          <w:lang w:val="es-ES"/>
         </w:rPr>
         <w:br/>
       </w:r>
@@ -515,12 +559,14 @@
         <w:rPr>
           <w:rFonts w:asciiTheme="majorHAnsi" w:hAnsiTheme="majorHAnsi" w:cstheme="majorHAnsi"/>
           <w:b/>
+          <w:lang w:val="es-ES"/>
         </w:rPr>
         <w:t>Member:</w:t>
       </w:r>
       <w:r>
         <w:rPr>
           <w:rFonts w:asciiTheme="majorHAnsi" w:hAnsiTheme="majorHAnsi" w:cstheme="majorHAnsi"/>
+          <w:lang w:val="es-ES"/>
         </w:rPr>
         <w:t xml:space="preserve">  Niza Cobo, Manuel Jesús</w:t>
       </w:r>
@@ -1395,7 +1441,6 @@
         <w:tc>
           <w:tcPr>
             <w:tcW w:w="3009" w:type="dxa"/>
-            <w:shd w:val="clear" w:color="auto" w:fill="auto"/>
             <w:tcMar>
               <w:top w:w="100" w:type="dxa"/>
               <w:left w:w="100" w:type="dxa"/>
@@ -1421,7 +1466,6 @@
         <w:tc>
           <w:tcPr>
             <w:tcW w:w="1517" w:type="dxa"/>
-            <w:shd w:val="clear" w:color="auto" w:fill="auto"/>
             <w:tcMar>
               <w:top w:w="100" w:type="dxa"/>
               <w:left w:w="100" w:type="dxa"/>
@@ -1447,7 +1491,6 @@
         <w:tc>
           <w:tcPr>
             <w:tcW w:w="4503" w:type="dxa"/>
-            <w:shd w:val="clear" w:color="auto" w:fill="auto"/>
             <w:tcMar>
               <w:top w:w="100" w:type="dxa"/>
               <w:left w:w="100" w:type="dxa"/>
@@ -1476,7 +1519,6 @@
         <w:tc>
           <w:tcPr>
             <w:tcW w:w="3009" w:type="dxa"/>
-            <w:shd w:val="clear" w:color="auto" w:fill="auto"/>
             <w:tcMar>
               <w:top w:w="100" w:type="dxa"/>
               <w:left w:w="100" w:type="dxa"/>
@@ -1502,7 +1544,6 @@
         <w:tc>
           <w:tcPr>
             <w:tcW w:w="1517" w:type="dxa"/>
-            <w:shd w:val="clear" w:color="auto" w:fill="auto"/>
             <w:tcMar>
               <w:top w:w="100" w:type="dxa"/>
               <w:left w:w="100" w:type="dxa"/>
@@ -1528,7 +1569,6 @@
         <w:tc>
           <w:tcPr>
             <w:tcW w:w="4503" w:type="dxa"/>
-            <w:shd w:val="clear" w:color="auto" w:fill="auto"/>
             <w:tcMar>
               <w:top w:w="100" w:type="dxa"/>
               <w:left w:w="100" w:type="dxa"/>
@@ -1557,7 +1597,6 @@
         <w:tc>
           <w:tcPr>
             <w:tcW w:w="3009" w:type="dxa"/>
-            <w:shd w:val="clear" w:color="auto" w:fill="auto"/>
             <w:tcMar>
               <w:top w:w="100" w:type="dxa"/>
               <w:left w:w="100" w:type="dxa"/>
@@ -1583,7 +1622,6 @@
         <w:tc>
           <w:tcPr>
             <w:tcW w:w="1517" w:type="dxa"/>
-            <w:shd w:val="clear" w:color="auto" w:fill="auto"/>
             <w:tcMar>
               <w:top w:w="100" w:type="dxa"/>
               <w:left w:w="100" w:type="dxa"/>
@@ -1609,7 +1647,6 @@
         <w:tc>
           <w:tcPr>
             <w:tcW w:w="4503" w:type="dxa"/>
-            <w:shd w:val="clear" w:color="auto" w:fill="auto"/>
             <w:tcMar>
               <w:top w:w="100" w:type="dxa"/>
               <w:left w:w="100" w:type="dxa"/>
@@ -1634,103 +1671,85 @@
           </w:p>
         </w:tc>
       </w:tr>
+      <w:tr>
+        <w:tc>
+          <w:tcPr>
+            <w:tcW w:w="3009" w:type="dxa"/>
+            <w:tcMar>
+              <w:top w:w="100" w:type="dxa"/>
+              <w:left w:w="100" w:type="dxa"/>
+              <w:bottom w:w="100" w:type="dxa"/>
+              <w:right w:w="100" w:type="dxa"/>
+            </w:tcMar>
+          </w:tcPr>
+          <w:p>
+            <w:pPr>
+              <w:widowControl w:val="0"/>
+              <w:rPr>
+                <w:rFonts w:asciiTheme="majorHAnsi" w:hAnsiTheme="majorHAnsi" w:cstheme="majorHAnsi"/>
+              </w:rPr>
+            </w:pPr>
+            <w:r>
+              <w:rPr>
+                <w:rFonts w:asciiTheme="majorHAnsi" w:hAnsiTheme="majorHAnsi" w:cstheme="majorHAnsi"/>
+              </w:rPr>
+              <w:t>1.3</w:t>
+            </w:r>
+          </w:p>
+        </w:tc>
+        <w:tc>
+          <w:tcPr>
+            <w:tcW w:w="1517" w:type="dxa"/>
+            <w:tcMar>
+              <w:top w:w="100" w:type="dxa"/>
+              <w:left w:w="100" w:type="dxa"/>
+              <w:bottom w:w="100" w:type="dxa"/>
+              <w:right w:w="100" w:type="dxa"/>
+            </w:tcMar>
+          </w:tcPr>
+          <w:p>
+            <w:pPr>
+              <w:widowControl w:val="0"/>
+              <w:rPr>
+                <w:rFonts w:asciiTheme="majorHAnsi" w:hAnsiTheme="majorHAnsi" w:cstheme="majorHAnsi"/>
+              </w:rPr>
+            </w:pPr>
+            <w:r>
+              <w:rPr>
+                <w:rFonts w:asciiTheme="majorHAnsi" w:hAnsiTheme="majorHAnsi" w:cstheme="majorHAnsi"/>
+              </w:rPr>
+              <w:t>04/07/2025</w:t>
+            </w:r>
+          </w:p>
+        </w:tc>
+        <w:tc>
+          <w:tcPr>
+            <w:tcW w:w="4503" w:type="dxa"/>
+            <w:tcMar>
+              <w:top w:w="100" w:type="dxa"/>
+              <w:left w:w="100" w:type="dxa"/>
+              <w:bottom w:w="100" w:type="dxa"/>
+              <w:right w:w="100" w:type="dxa"/>
+            </w:tcMar>
+          </w:tcPr>
+          <w:p>
+            <w:pPr>
+              <w:widowControl w:val="0"/>
+              <w:jc w:val="left"/>
+              <w:rPr>
+                <w:rFonts w:asciiTheme="majorHAnsi" w:hAnsiTheme="majorHAnsi" w:cstheme="majorHAnsi"/>
+              </w:rPr>
+            </w:pPr>
+            <w:r>
+              <w:rPr>
+                <w:rFonts w:asciiTheme="majorHAnsi" w:hAnsiTheme="majorHAnsi" w:cstheme="majorHAnsi"/>
+              </w:rPr>
+              <w:t>Added entries related with deliverable C2.</w:t>
+            </w:r>
+          </w:p>
+        </w:tc>
+      </w:tr>
     </w:tbl>
-    <w:p>
-      <w:pPr>
-        <w:pBdr>
-          <w:top w:val="nil"/>
-          <w:left w:val="nil"/>
-          <w:bottom w:val="nil"/>
-          <w:right w:val="nil"/>
-          <w:between w:val="nil"/>
-        </w:pBdr>
-        <w:jc w:val="left"/>
-        <w:rPr>
-          <w:rFonts w:asciiTheme="majorHAnsi" w:hAnsiTheme="majorHAnsi" w:cstheme="majorHAnsi"/>
-          <w:color w:val="000000"/>
-        </w:rPr>
-      </w:pPr>
-    </w:p>
-    <w:p>
-      <w:pPr>
-        <w:pBdr>
-          <w:top w:val="nil"/>
-          <w:left w:val="nil"/>
-          <w:bottom w:val="nil"/>
-          <w:right w:val="nil"/>
-          <w:between w:val="nil"/>
-        </w:pBdr>
-        <w:jc w:val="left"/>
-        <w:rPr>
-          <w:rFonts w:asciiTheme="majorHAnsi" w:hAnsiTheme="majorHAnsi" w:cstheme="majorHAnsi"/>
-          <w:color w:val="000000"/>
-        </w:rPr>
-      </w:pPr>
-    </w:p>
-    <w:p>
-      <w:pPr>
-        <w:pBdr>
-          <w:top w:val="nil"/>
-          <w:left w:val="nil"/>
-          <w:bottom w:val="nil"/>
-          <w:right w:val="nil"/>
-          <w:between w:val="nil"/>
-        </w:pBdr>
-        <w:jc w:val="left"/>
-        <w:rPr>
-          <w:rFonts w:asciiTheme="majorHAnsi" w:hAnsiTheme="majorHAnsi" w:cstheme="majorHAnsi"/>
-          <w:color w:val="000000"/>
-        </w:rPr>
-      </w:pPr>
-    </w:p>
-    <w:p>
-      <w:pPr>
-        <w:pBdr>
-          <w:top w:val="nil"/>
-          <w:left w:val="nil"/>
-          <w:bottom w:val="nil"/>
-          <w:right w:val="nil"/>
-          <w:between w:val="nil"/>
-        </w:pBdr>
-        <w:jc w:val="left"/>
-        <w:rPr>
-          <w:rFonts w:asciiTheme="majorHAnsi" w:hAnsiTheme="majorHAnsi" w:cstheme="majorHAnsi"/>
-          <w:color w:val="000000"/>
-        </w:rPr>
-      </w:pPr>
-    </w:p>
-    <w:p>
-      <w:pPr>
-        <w:pBdr>
-          <w:top w:val="nil"/>
-          <w:left w:val="nil"/>
-          <w:bottom w:val="nil"/>
-          <w:right w:val="nil"/>
-          <w:between w:val="nil"/>
-        </w:pBdr>
-        <w:jc w:val="left"/>
-        <w:rPr>
-          <w:rFonts w:asciiTheme="majorHAnsi" w:hAnsiTheme="majorHAnsi" w:cstheme="majorHAnsi"/>
-          <w:color w:val="000000"/>
-        </w:rPr>
-      </w:pPr>
-    </w:p>
-    <w:p>
-      <w:pPr>
-        <w:pBdr>
-          <w:top w:val="nil"/>
-          <w:left w:val="nil"/>
-          <w:bottom w:val="nil"/>
-          <w:right w:val="nil"/>
-          <w:between w:val="nil"/>
-        </w:pBdr>
-        <w:jc w:val="left"/>
-        <w:rPr>
-          <w:rFonts w:asciiTheme="majorHAnsi" w:hAnsiTheme="majorHAnsi" w:cstheme="majorHAnsi"/>
-          <w:color w:val="000000"/>
-        </w:rPr>
-      </w:pPr>
-    </w:p>
     <w:p>
       <w:pPr>
         <w:pBdr>
@@ -1996,6 +2015,7 @@
           <w:sz w:val="34"/>
           <w:szCs w:val="34"/>
         </w:rPr>
+        <w:lastRenderedPageBreak/>
         <w:t>Introduction</w:t>
       </w:r>
     </w:p>
@@ -2252,7 +2272,6 @@
           <w:rFonts w:asciiTheme="majorHAnsi" w:hAnsiTheme="majorHAnsi" w:cstheme="majorHAnsi"/>
           <w:color w:val="000000"/>
         </w:rPr>
-        <w:lastRenderedPageBreak/>
         <w:t>This requirement is important to take into account since it will be modified throughout the deliveries.</w:t>
       </w:r>
     </w:p>
@@ -2319,6 +2338,7 @@
         <w:rPr>
           <w:rFonts w:asciiTheme="majorHAnsi" w:hAnsiTheme="majorHAnsi" w:cstheme="majorHAnsi"/>
         </w:rPr>
+        <w:lastRenderedPageBreak/>
         <w:t xml:space="preserve">The number of legs that have an activity log record with an incident severity ranging from 0 up to 3, 4 up to 7, and 8 up to 10. </w:t>
       </w:r>
     </w:p>
@@ -2588,22 +2608,28 @@
         <w:rPr>
           <w:rFonts w:asciiTheme="majorHAnsi" w:hAnsiTheme="majorHAnsi" w:cstheme="majorHAnsi"/>
         </w:rPr>
+        <w:t xml:space="preserve">Show the details of their flight assignments and the associated legs and flight crew members. </w:t>
+      </w:r>
+    </w:p>
+    <w:p>
+      <w:pPr>
+        <w:pStyle w:val="Requirement-Body"/>
+        <w:rPr>
+          <w:rFonts w:asciiTheme="majorHAnsi" w:hAnsiTheme="majorHAnsi" w:cstheme="majorHAnsi"/>
+        </w:rPr>
+      </w:pPr>
+      <w:r>
+        <w:rPr>
+          <w:rFonts w:asciiTheme="majorHAnsi" w:hAnsiTheme="majorHAnsi" w:cstheme="majorHAnsi"/>
+        </w:rPr>
+        <w:t xml:space="preserve">Create, update, and publish their flight assignments. Only crew members with duty “LEAD ATTENDANT” can perform these operations. Please, note that to publish a flight assignment these cannot be linked to legs that have already occurred.  Additionally, only flight crew members with an "AVAILABLE" status can </w:t>
+      </w:r>
+      <w:r>
+        <w:rPr>
+          <w:rFonts w:asciiTheme="majorHAnsi" w:hAnsiTheme="majorHAnsi" w:cstheme="majorHAnsi"/>
+        </w:rPr>
         <w:lastRenderedPageBreak/>
-        <w:t xml:space="preserve">Show the details of their flight assignments and the associated legs and flight crew members. </w:t>
-      </w:r>
-    </w:p>
-    <w:p>
-      <w:pPr>
-        <w:pStyle w:val="Requirement-Body"/>
-        <w:rPr>
-          <w:rFonts w:asciiTheme="majorHAnsi" w:hAnsiTheme="majorHAnsi" w:cstheme="majorHAnsi"/>
-        </w:rPr>
-      </w:pPr>
-      <w:r>
-        <w:rPr>
-          <w:rFonts w:asciiTheme="majorHAnsi" w:hAnsiTheme="majorHAnsi" w:cstheme="majorHAnsi"/>
-        </w:rPr>
-        <w:t>Create, update, and publish their flight assignments. Only crew members with duty “LEAD ATTENDANT” can perform these operations. Please, note that to publish a flight assignment these cannot be linked to legs that have already occurred.  Additionally, only flight crew members with an "AVAILABLE" status can be assigned to a leg, and they cannot be assigned to multiple legs simultaneously.  Lastly, each leg can only have one pilot and one co-pilot.  The allocation of remaining roles for other flight crew members is at the discretion of the “LEAD ATTENDANT”.  Flight assignments can be updated or deleted as long as they have not been published.</w:t>
+        <w:t>be assigned to a leg, and they cannot be assigned to multiple legs simultaneously.  Lastly, each leg can only have one pilot and one co-pilot.  The allocation of remaining roles for other flight crew members is at the discretion of the “LEAD ATTENDANT”.  Flight assignments can be updated or deleted as long as they have not been published.</w:t>
       </w:r>
     </w:p>
     <w:p>
@@ -2908,6 +2934,14 @@
     </w:p>
     <w:p>
       <w:pPr>
+        <w:jc w:val="left"/>
+        <w:rPr>
+          <w:rFonts w:asciiTheme="majorHAnsi" w:hAnsiTheme="majorHAnsi" w:cstheme="majorHAnsi"/>
+        </w:rPr>
+      </w:pPr>
+    </w:p>
+    <w:p>
+      <w:pPr>
         <w:pStyle w:val="Ttulo2"/>
         <w:keepNext w:val="0"/>
         <w:keepLines w:val="0"/>
@@ -2931,320 +2965,10 @@
           <w:sz w:val="34"/>
           <w:szCs w:val="34"/>
         </w:rPr>
-        <w:t>Conclusions</w:t>
-      </w:r>
-    </w:p>
-    <w:p>
-      <w:pPr>
-        <w:spacing w:before="240" w:after="240"/>
-        <w:rPr>
-          <w:rFonts w:asciiTheme="majorHAnsi" w:hAnsiTheme="majorHAnsi" w:cstheme="majorHAnsi"/>
-          <w:color w:val="000000" w:themeColor="text1"/>
-        </w:rPr>
-      </w:pPr>
-      <w:r>
-        <w:rPr>
-          <w:rFonts w:asciiTheme="majorHAnsi" w:hAnsiTheme="majorHAnsi" w:cstheme="majorHAnsi"/>
-          <w:color w:val="000000" w:themeColor="text1"/>
-        </w:rPr>
-        <w:t>After analyzing the requirements, certain aspects were identified that require adjustments to improve their clarity, consistency and technical feasibility. In addition, inconsistencies were found between certain requirements, which could affect the implementation of the system if they are not properly aligned. Aspected were also identified that require additional validation by the teacher to ensure compliance. The proposed modifications seek to optimize the accuracy of the requirements and facilitate their traceability in future phases of the project.</w:t>
-      </w:r>
-    </w:p>
-    <w:p>
-      <w:pPr>
-        <w:spacing w:before="240" w:after="240"/>
-        <w:rPr>
-          <w:rFonts w:asciiTheme="majorHAnsi" w:hAnsiTheme="majorHAnsi" w:cstheme="majorHAnsi"/>
-          <w:color w:val="000000" w:themeColor="text1"/>
-        </w:rPr>
-      </w:pPr>
-    </w:p>
-    <w:p>
-      <w:pPr>
-        <w:rPr>
-          <w:rFonts w:asciiTheme="majorHAnsi" w:hAnsiTheme="majorHAnsi" w:cstheme="majorHAnsi"/>
-        </w:rPr>
-      </w:pPr>
-      <w:r>
-        <w:rPr>
-          <w:rFonts w:asciiTheme="majorHAnsi" w:hAnsiTheme="majorHAnsi" w:cstheme="majorHAnsi"/>
-        </w:rPr>
-        <w:t>For D02 delivery, both requirements present challenges. The dashboard requires real-time data processing without impacting performance, and the visa information relies on an external service whose reliability must be guaranteed.</w:t>
-      </w:r>
-      <w:r>
-        <w:rPr>
-          <w:rFonts w:asciiTheme="majorHAnsi" w:hAnsiTheme="majorHAnsi" w:cstheme="majorHAnsi"/>
-        </w:rPr>
-        <w:t xml:space="preserve"> </w:t>
-      </w:r>
-    </w:p>
-    <w:p>
-      <w:pPr>
-        <w:rPr>
-          <w:rFonts w:asciiTheme="majorHAnsi" w:hAnsiTheme="majorHAnsi" w:cstheme="majorHAnsi"/>
-        </w:rPr>
-      </w:pPr>
-    </w:p>
-    <w:p>
-      <w:pPr>
-        <w:rPr>
-          <w:rFonts w:asciiTheme="majorHAnsi" w:hAnsiTheme="majorHAnsi" w:cstheme="majorHAnsi"/>
-        </w:rPr>
-      </w:pPr>
-      <w:r>
-        <w:rPr>
-          <w:rFonts w:asciiTheme="majorHAnsi" w:hAnsiTheme="majorHAnsi" w:cstheme="majorHAnsi"/>
-        </w:rPr>
-        <w:t xml:space="preserve">For D03 delivery, requirements </w:t>
-      </w:r>
-      <w:r>
-        <w:rPr>
-          <w:rFonts w:asciiTheme="majorHAnsi" w:hAnsiTheme="majorHAnsi" w:cstheme="majorHAnsi"/>
-        </w:rPr>
-        <w:t xml:space="preserve">8 and 9 revealed key challenges related to dependencies, data integrity, and usability. Additionally, the limitation on </w:t>
-      </w:r>
-      <w:r>
-        <w:rPr>
-          <w:rFonts w:asciiTheme="majorHAnsi" w:hAnsiTheme="majorHAnsi" w:cstheme="majorHAnsi"/>
-        </w:rPr>
-        <w:t xml:space="preserve">flight </w:t>
-      </w:r>
-      <w:r>
-        <w:rPr>
-          <w:rFonts w:asciiTheme="majorHAnsi" w:hAnsiTheme="majorHAnsi" w:cstheme="majorHAnsi"/>
-        </w:rPr>
-        <w:t>crew</w:t>
-      </w:r>
-      <w:r>
-        <w:rPr>
-          <w:rFonts w:asciiTheme="majorHAnsi" w:hAnsiTheme="majorHAnsi" w:cstheme="majorHAnsi"/>
-        </w:rPr>
-        <w:t xml:space="preserve"> members</w:t>
-      </w:r>
-      <w:r>
-        <w:rPr>
-          <w:rFonts w:asciiTheme="majorHAnsi" w:hAnsiTheme="majorHAnsi" w:cstheme="majorHAnsi"/>
-        </w:rPr>
-        <w:t xml:space="preserve"> availability lacks clarity regarding time frame constraints, which could cause conflicts in scheduling. To address these challenges, improvements such as automated validation checks, emergency overrides for role-based restrictions, and controlled amendments to published logs </w:t>
-      </w:r>
-      <w:r>
-        <w:rPr>
-          <w:rFonts w:asciiTheme="majorHAnsi" w:hAnsiTheme="majorHAnsi" w:cstheme="majorHAnsi"/>
-        </w:rPr>
-        <w:t>were required</w:t>
-      </w:r>
-      <w:r>
-        <w:rPr>
-          <w:rFonts w:asciiTheme="majorHAnsi" w:hAnsiTheme="majorHAnsi" w:cstheme="majorHAnsi"/>
-        </w:rPr>
-        <w:t xml:space="preserve">. These adjustments aim to </w:t>
-      </w:r>
-      <w:r>
-        <w:rPr>
-          <w:rFonts w:asciiTheme="majorHAnsi" w:hAnsiTheme="majorHAnsi" w:cstheme="majorHAnsi"/>
-        </w:rPr>
-        <w:t xml:space="preserve">maintain </w:t>
-      </w:r>
-      <w:r>
-        <w:rPr>
-          <w:rFonts w:asciiTheme="majorHAnsi" w:hAnsiTheme="majorHAnsi" w:cstheme="majorHAnsi"/>
-        </w:rPr>
-        <w:t>compliance with business rules.</w:t>
-      </w:r>
-    </w:p>
-    <w:p>
-      <w:pPr>
-        <w:jc w:val="left"/>
-        <w:rPr>
-          <w:rFonts w:asciiTheme="majorHAnsi" w:hAnsiTheme="majorHAnsi" w:cstheme="majorHAnsi"/>
-        </w:rPr>
-      </w:pPr>
-    </w:p>
-    <w:p>
-      <w:pPr>
-        <w:jc w:val="left"/>
-        <w:rPr>
-          <w:rFonts w:asciiTheme="majorHAnsi" w:hAnsiTheme="majorHAnsi" w:cstheme="majorHAnsi"/>
-        </w:rPr>
-      </w:pPr>
-    </w:p>
-    <w:p>
-      <w:pPr>
-        <w:jc w:val="left"/>
-        <w:rPr>
-          <w:rFonts w:asciiTheme="majorHAnsi" w:hAnsiTheme="majorHAnsi" w:cstheme="majorHAnsi"/>
-        </w:rPr>
-      </w:pPr>
-    </w:p>
-    <w:p>
-      <w:pPr>
-        <w:jc w:val="left"/>
-        <w:rPr>
-          <w:rFonts w:asciiTheme="majorHAnsi" w:hAnsiTheme="majorHAnsi" w:cstheme="majorHAnsi"/>
-        </w:rPr>
-      </w:pPr>
-    </w:p>
-    <w:p>
-      <w:pPr>
-        <w:jc w:val="left"/>
-        <w:rPr>
-          <w:rFonts w:asciiTheme="majorHAnsi" w:hAnsiTheme="majorHAnsi" w:cstheme="majorHAnsi"/>
-        </w:rPr>
-      </w:pPr>
-    </w:p>
-    <w:p>
-      <w:pPr>
-        <w:jc w:val="left"/>
-        <w:rPr>
-          <w:rFonts w:asciiTheme="majorHAnsi" w:hAnsiTheme="majorHAnsi" w:cstheme="majorHAnsi"/>
-        </w:rPr>
-      </w:pPr>
-    </w:p>
-    <w:p>
-      <w:pPr>
-        <w:jc w:val="left"/>
-        <w:rPr>
-          <w:rFonts w:asciiTheme="majorHAnsi" w:hAnsiTheme="majorHAnsi" w:cstheme="majorHAnsi"/>
-        </w:rPr>
-      </w:pPr>
-    </w:p>
-    <w:p>
-      <w:pPr>
-        <w:jc w:val="left"/>
-        <w:rPr>
-          <w:rFonts w:asciiTheme="majorHAnsi" w:hAnsiTheme="majorHAnsi" w:cstheme="majorHAnsi"/>
-        </w:rPr>
-      </w:pPr>
-    </w:p>
-    <w:p>
-      <w:pPr>
-        <w:jc w:val="left"/>
-        <w:rPr>
-          <w:rFonts w:asciiTheme="majorHAnsi" w:hAnsiTheme="majorHAnsi" w:cstheme="majorHAnsi"/>
-        </w:rPr>
-      </w:pPr>
-    </w:p>
-    <w:p>
-      <w:pPr>
-        <w:jc w:val="left"/>
-        <w:rPr>
-          <w:rFonts w:asciiTheme="majorHAnsi" w:hAnsiTheme="majorHAnsi" w:cstheme="majorHAnsi"/>
-        </w:rPr>
-      </w:pPr>
-    </w:p>
-    <w:p>
-      <w:pPr>
-        <w:jc w:val="left"/>
-        <w:rPr>
-          <w:rFonts w:asciiTheme="majorHAnsi" w:hAnsiTheme="majorHAnsi" w:cstheme="majorHAnsi"/>
-        </w:rPr>
-      </w:pPr>
-    </w:p>
-    <w:p>
-      <w:pPr>
-        <w:jc w:val="left"/>
-        <w:rPr>
-          <w:rFonts w:asciiTheme="majorHAnsi" w:hAnsiTheme="majorHAnsi" w:cstheme="majorHAnsi"/>
-        </w:rPr>
-      </w:pPr>
-    </w:p>
-    <w:p>
-      <w:pPr>
-        <w:jc w:val="left"/>
-        <w:rPr>
-          <w:rFonts w:asciiTheme="majorHAnsi" w:hAnsiTheme="majorHAnsi" w:cstheme="majorHAnsi"/>
-        </w:rPr>
-      </w:pPr>
-    </w:p>
-    <w:p>
-      <w:pPr>
-        <w:jc w:val="left"/>
-        <w:rPr>
-          <w:rFonts w:asciiTheme="majorHAnsi" w:hAnsiTheme="majorHAnsi" w:cstheme="majorHAnsi"/>
-        </w:rPr>
-      </w:pPr>
-    </w:p>
-    <w:p>
-      <w:pPr>
-        <w:jc w:val="left"/>
-        <w:rPr>
-          <w:rFonts w:asciiTheme="majorHAnsi" w:hAnsiTheme="majorHAnsi" w:cstheme="majorHAnsi"/>
-        </w:rPr>
-      </w:pPr>
-    </w:p>
-    <w:p>
-      <w:pPr>
-        <w:jc w:val="left"/>
-        <w:rPr>
-          <w:rFonts w:asciiTheme="majorHAnsi" w:hAnsiTheme="majorHAnsi" w:cstheme="majorHAnsi"/>
-        </w:rPr>
-      </w:pPr>
-    </w:p>
-    <w:p>
-      <w:pPr>
-        <w:jc w:val="left"/>
-        <w:rPr>
-          <w:rFonts w:asciiTheme="majorHAnsi" w:hAnsiTheme="majorHAnsi" w:cstheme="majorHAnsi"/>
-        </w:rPr>
-      </w:pPr>
-    </w:p>
-    <w:p>
-      <w:pPr>
-        <w:jc w:val="left"/>
-        <w:rPr>
-          <w:rFonts w:asciiTheme="majorHAnsi" w:hAnsiTheme="majorHAnsi" w:cstheme="majorHAnsi"/>
-        </w:rPr>
-      </w:pPr>
-    </w:p>
-    <w:p>
-      <w:pPr>
-        <w:jc w:val="left"/>
-        <w:rPr>
-          <w:rFonts w:asciiTheme="majorHAnsi" w:hAnsiTheme="majorHAnsi" w:cstheme="majorHAnsi"/>
-        </w:rPr>
-      </w:pPr>
-    </w:p>
-    <w:p>
-      <w:pPr>
-        <w:jc w:val="left"/>
-        <w:rPr>
-          <w:rFonts w:asciiTheme="majorHAnsi" w:hAnsiTheme="majorHAnsi" w:cstheme="majorHAnsi"/>
-        </w:rPr>
-      </w:pPr>
-    </w:p>
-    <w:p>
-      <w:pPr>
-        <w:jc w:val="left"/>
-        <w:rPr>
-          <w:rFonts w:asciiTheme="majorHAnsi" w:hAnsiTheme="majorHAnsi" w:cstheme="majorHAnsi"/>
-        </w:rPr>
-      </w:pPr>
-    </w:p>
-    <w:p>
-      <w:pPr>
-        <w:jc w:val="left"/>
-        <w:rPr>
-          <w:rFonts w:asciiTheme="majorHAnsi" w:hAnsiTheme="majorHAnsi" w:cstheme="majorHAnsi"/>
-        </w:rPr>
-      </w:pPr>
-    </w:p>
-    <w:p>
-      <w:pPr>
-        <w:jc w:val="left"/>
-        <w:rPr>
-          <w:rFonts w:asciiTheme="majorHAnsi" w:hAnsiTheme="majorHAnsi" w:cstheme="majorHAnsi"/>
-        </w:rPr>
-      </w:pPr>
-    </w:p>
-    <w:p>
-      <w:pPr>
-        <w:pStyle w:val="Ttulo2"/>
-        <w:keepNext w:val="0"/>
-        <w:keepLines w:val="0"/>
-        <w:pBdr>
-          <w:bottom w:val="single" w:sz="4" w:space="1" w:color="auto"/>
-        </w:pBdr>
-        <w:spacing w:after="80"/>
+        <w:lastRenderedPageBreak/>
+        <w:t xml:space="preserve">Second Call Evaluation </w:t>
+      </w:r>
+      <w:r>
         <w:rPr>
           <w:rFonts w:cstheme="majorHAnsi"/>
           <w:b/>
@@ -3252,7 +2976,8 @@
           <w:sz w:val="34"/>
           <w:szCs w:val="34"/>
         </w:rPr>
-      </w:pPr>
+        <w:t>Content</w:t>
+      </w:r>
       <w:r>
         <w:rPr>
           <w:rFonts w:cstheme="majorHAnsi"/>
@@ -3261,6 +2986,507 @@
           <w:sz w:val="34"/>
           <w:szCs w:val="34"/>
         </w:rPr>
+        <w:t xml:space="preserve"> C2</w:t>
+      </w:r>
+    </w:p>
+    <w:p>
+      <w:pPr>
+        <w:jc w:val="left"/>
+        <w:rPr>
+          <w:rFonts w:asciiTheme="majorHAnsi" w:hAnsiTheme="majorHAnsi" w:cstheme="majorHAnsi"/>
+        </w:rPr>
+      </w:pPr>
+    </w:p>
+    <w:p>
+      <w:pPr>
+        <w:pStyle w:val="Prrafodelista"/>
+        <w:numPr>
+          <w:ilvl w:val="0"/>
+          <w:numId w:val="14"/>
+        </w:numPr>
+        <w:jc w:val="left"/>
+        <w:rPr>
+          <w:rFonts w:asciiTheme="majorHAnsi" w:hAnsiTheme="majorHAnsi" w:cstheme="majorHAnsi"/>
+          <w:lang w:val="en-US"/>
+        </w:rPr>
+      </w:pPr>
+      <w:r>
+        <w:rPr>
+          <w:rFonts w:asciiTheme="majorHAnsi" w:hAnsiTheme="majorHAnsi" w:cstheme="majorHAnsi"/>
+          <w:lang w:val="en-US"/>
+        </w:rPr>
+        <w:t>Implement ValidIdentifier Annotation:</w:t>
+      </w:r>
+    </w:p>
+    <w:p>
+      <w:pPr>
+        <w:jc w:val="left"/>
+        <w:rPr>
+          <w:rFonts w:asciiTheme="majorHAnsi" w:hAnsiTheme="majorHAnsi" w:cstheme="majorHAnsi"/>
+          <w:lang w:val="en-US"/>
+        </w:rPr>
+      </w:pPr>
+      <w:r>
+        <w:rPr>
+          <w:rFonts w:asciiTheme="majorHAnsi" w:hAnsiTheme="majorHAnsi" w:cstheme="majorHAnsi"/>
+          <w:lang w:val="en-US"/>
+        </w:rPr>
+        <w:t>The system must enforce unique identifier validation through custom annotations for both crew members and flight assignments. This validation must occur before any persistence operations.</w:t>
+      </w:r>
+    </w:p>
+    <w:p>
+      <w:pPr>
+        <w:jc w:val="left"/>
+        <w:rPr>
+          <w:rFonts w:asciiTheme="majorHAnsi" w:hAnsiTheme="majorHAnsi" w:cstheme="majorHAnsi"/>
+          <w:lang w:val="en-US"/>
+        </w:rPr>
+      </w:pPr>
+      <w:r>
+        <w:rPr>
+          <w:rFonts w:asciiTheme="majorHAnsi" w:hAnsiTheme="majorHAnsi" w:cstheme="majorHAnsi"/>
+          <w:lang w:val="en-US"/>
+        </w:rPr>
+        <w:t>This requirement significantly improves data integrity but introduces complexity in annotation processing and framework integration. The implementation must be thoroughly tested to avoid conflicts with existing validation logic.</w:t>
+      </w:r>
+    </w:p>
+    <w:p>
+      <w:pPr>
+        <w:jc w:val="left"/>
+        <w:rPr>
+          <w:rFonts w:asciiTheme="majorHAnsi" w:hAnsiTheme="majorHAnsi" w:cstheme="majorHAnsi"/>
+          <w:lang w:val="en-US"/>
+        </w:rPr>
+      </w:pPr>
+    </w:p>
+    <w:p>
+      <w:pPr>
+        <w:pStyle w:val="Prrafodelista"/>
+        <w:numPr>
+          <w:ilvl w:val="0"/>
+          <w:numId w:val="14"/>
+        </w:numPr>
+        <w:jc w:val="left"/>
+        <w:rPr>
+          <w:rFonts w:asciiTheme="majorHAnsi" w:hAnsiTheme="majorHAnsi" w:cstheme="majorHAnsi"/>
+          <w:lang w:val="en-US"/>
+        </w:rPr>
+      </w:pPr>
+      <w:r>
+        <w:rPr>
+          <w:rFonts w:asciiTheme="majorHAnsi" w:hAnsiTheme="majorHAnsi" w:cstheme="majorHAnsi"/>
+          <w:lang w:val="en-US"/>
+        </w:rPr>
+        <w:t>Fix Flight Assignment Publishing Logic:</w:t>
+      </w:r>
+    </w:p>
+    <w:p>
+      <w:pPr>
+        <w:jc w:val="left"/>
+        <w:rPr>
+          <w:rFonts w:asciiTheme="majorHAnsi" w:hAnsiTheme="majorHAnsi" w:cstheme="majorHAnsi"/>
+          <w:lang w:val="en-US"/>
+        </w:rPr>
+      </w:pPr>
+      <w:r>
+        <w:rPr>
+          <w:rFonts w:asciiTheme="majorHAnsi" w:hAnsiTheme="majorHAnsi" w:cstheme="majorHAnsi"/>
+          <w:lang w:val="en-US"/>
+        </w:rPr>
+        <w:t>The system must properly validate and publish conflict-free flight assignments while respecting all business rules regarding crew availability and time slot constraints.</w:t>
+      </w:r>
+    </w:p>
+    <w:p>
+      <w:pPr>
+        <w:jc w:val="left"/>
+        <w:rPr>
+          <w:rFonts w:asciiTheme="majorHAnsi" w:hAnsiTheme="majorHAnsi" w:cstheme="majorHAnsi"/>
+          <w:lang w:val="en-US"/>
+        </w:rPr>
+      </w:pPr>
+      <w:r>
+        <w:rPr>
+          <w:rFonts w:asciiTheme="majorHAnsi" w:hAnsiTheme="majorHAnsi" w:cstheme="majorHAnsi"/>
+          <w:lang w:val="en-US"/>
+        </w:rPr>
+        <w:t>This requirement is technically challenging as it involves complex temporal logic and multiple validation checks. Special attention must be paid to edge cases where assignments nearly overlap or crew status changes during processing.</w:t>
+      </w:r>
+    </w:p>
+    <w:p>
+      <w:pPr>
+        <w:jc w:val="left"/>
+        <w:rPr>
+          <w:rFonts w:asciiTheme="majorHAnsi" w:hAnsiTheme="majorHAnsi" w:cstheme="majorHAnsi"/>
+          <w:lang w:val="en-US"/>
+        </w:rPr>
+      </w:pPr>
+    </w:p>
+    <w:p>
+      <w:pPr>
+        <w:pStyle w:val="Prrafodelista"/>
+        <w:numPr>
+          <w:ilvl w:val="0"/>
+          <w:numId w:val="14"/>
+        </w:numPr>
+        <w:jc w:val="left"/>
+        <w:rPr>
+          <w:rFonts w:asciiTheme="majorHAnsi" w:hAnsiTheme="majorHAnsi" w:cstheme="majorHAnsi"/>
+          <w:lang w:val="en-US"/>
+        </w:rPr>
+      </w:pPr>
+      <w:r>
+        <w:rPr>
+          <w:rFonts w:asciiTheme="majorHAnsi" w:hAnsiTheme="majorHAnsi" w:cstheme="majorHAnsi"/>
+          <w:lang w:val="en-US"/>
+        </w:rPr>
+        <w:t>Redo Test Suite for Requirements #8 and #9</w:t>
+      </w:r>
+      <w:r>
+        <w:rPr>
+          <w:rFonts w:asciiTheme="majorHAnsi" w:hAnsiTheme="majorHAnsi" w:cstheme="majorHAnsi"/>
+          <w:lang w:val="en-US"/>
+        </w:rPr>
+        <w:t>:</w:t>
+      </w:r>
+    </w:p>
+    <w:p>
+      <w:pPr>
+        <w:jc w:val="left"/>
+        <w:rPr>
+          <w:rFonts w:asciiTheme="majorHAnsi" w:hAnsiTheme="majorHAnsi" w:cstheme="majorHAnsi"/>
+          <w:lang w:val="en-US"/>
+        </w:rPr>
+      </w:pPr>
+      <w:r>
+        <w:rPr>
+          <w:rFonts w:asciiTheme="majorHAnsi" w:hAnsiTheme="majorHAnsi" w:cstheme="majorHAnsi"/>
+          <w:lang w:val="en-US"/>
+        </w:rPr>
+        <w:t>The system requires comprehensive automated testing for flight assignment and activity log functionality. Tests must cover normal operations, edge cases, and failure scenarios.</w:t>
+      </w:r>
+    </w:p>
+    <w:p>
+      <w:pPr>
+        <w:jc w:val="left"/>
+        <w:rPr>
+          <w:rFonts w:asciiTheme="majorHAnsi" w:hAnsiTheme="majorHAnsi" w:cstheme="majorHAnsi"/>
+          <w:lang w:val="en-US"/>
+        </w:rPr>
+      </w:pPr>
+      <w:r>
+        <w:rPr>
+          <w:rFonts w:asciiTheme="majorHAnsi" w:hAnsiTheme="majorHAnsi" w:cstheme="majorHAnsi"/>
+          <w:lang w:val="en-US"/>
+        </w:rPr>
+        <w:t>This requirement is essential for maintaining system reliability but demands significant effort to achieve proper test coverage. The team must balance thoroughness with maintainability of the test suite.</w:t>
+      </w:r>
+    </w:p>
+    <w:p>
+      <w:pPr>
+        <w:jc w:val="left"/>
+        <w:rPr>
+          <w:rFonts w:asciiTheme="majorHAnsi" w:hAnsiTheme="majorHAnsi" w:cstheme="majorHAnsi"/>
+        </w:rPr>
+      </w:pPr>
+    </w:p>
+    <w:p>
+      <w:pPr>
+        <w:jc w:val="left"/>
+        <w:rPr>
+          <w:rFonts w:asciiTheme="majorHAnsi" w:hAnsiTheme="majorHAnsi" w:cstheme="majorHAnsi"/>
+        </w:rPr>
+      </w:pPr>
+    </w:p>
+    <w:p>
+      <w:pPr>
+        <w:jc w:val="left"/>
+        <w:rPr>
+          <w:rFonts w:asciiTheme="majorHAnsi" w:hAnsiTheme="majorHAnsi" w:cstheme="majorHAnsi"/>
+        </w:rPr>
+      </w:pPr>
+    </w:p>
+    <w:p>
+      <w:pPr>
+        <w:jc w:val="left"/>
+        <w:rPr>
+          <w:rFonts w:asciiTheme="majorHAnsi" w:hAnsiTheme="majorHAnsi" w:cstheme="majorHAnsi"/>
+        </w:rPr>
+      </w:pPr>
+    </w:p>
+    <w:p>
+      <w:pPr>
+        <w:jc w:val="left"/>
+        <w:rPr>
+          <w:rFonts w:asciiTheme="majorHAnsi" w:hAnsiTheme="majorHAnsi" w:cstheme="majorHAnsi"/>
+        </w:rPr>
+      </w:pPr>
+    </w:p>
+    <w:p>
+      <w:pPr>
+        <w:jc w:val="left"/>
+        <w:rPr>
+          <w:rFonts w:asciiTheme="majorHAnsi" w:hAnsiTheme="majorHAnsi" w:cstheme="majorHAnsi"/>
+        </w:rPr>
+      </w:pPr>
+    </w:p>
+    <w:p>
+      <w:pPr>
+        <w:jc w:val="left"/>
+        <w:rPr>
+          <w:rFonts w:asciiTheme="majorHAnsi" w:hAnsiTheme="majorHAnsi" w:cstheme="majorHAnsi"/>
+        </w:rPr>
+      </w:pPr>
+    </w:p>
+    <w:p>
+      <w:pPr>
+        <w:jc w:val="left"/>
+        <w:rPr>
+          <w:rFonts w:asciiTheme="majorHAnsi" w:hAnsiTheme="majorHAnsi" w:cstheme="majorHAnsi"/>
+        </w:rPr>
+      </w:pPr>
+    </w:p>
+    <w:p>
+      <w:pPr>
+        <w:jc w:val="left"/>
+        <w:rPr>
+          <w:rFonts w:asciiTheme="majorHAnsi" w:hAnsiTheme="majorHAnsi" w:cstheme="majorHAnsi"/>
+        </w:rPr>
+      </w:pPr>
+    </w:p>
+    <w:p>
+      <w:pPr>
+        <w:jc w:val="left"/>
+        <w:rPr>
+          <w:rFonts w:asciiTheme="majorHAnsi" w:hAnsiTheme="majorHAnsi" w:cstheme="majorHAnsi"/>
+        </w:rPr>
+      </w:pPr>
+    </w:p>
+    <w:p>
+      <w:pPr>
+        <w:jc w:val="left"/>
+        <w:rPr>
+          <w:rFonts w:asciiTheme="majorHAnsi" w:hAnsiTheme="majorHAnsi" w:cstheme="majorHAnsi"/>
+        </w:rPr>
+      </w:pPr>
+    </w:p>
+    <w:p>
+      <w:pPr>
+        <w:jc w:val="left"/>
+        <w:rPr>
+          <w:rFonts w:asciiTheme="majorHAnsi" w:hAnsiTheme="majorHAnsi" w:cstheme="majorHAnsi"/>
+        </w:rPr>
+      </w:pPr>
+    </w:p>
+    <w:p>
+      <w:pPr>
+        <w:jc w:val="left"/>
+        <w:rPr>
+          <w:rFonts w:asciiTheme="majorHAnsi" w:hAnsiTheme="majorHAnsi" w:cstheme="majorHAnsi"/>
+        </w:rPr>
+      </w:pPr>
+    </w:p>
+    <w:p>
+      <w:pPr>
+        <w:pStyle w:val="Ttulo2"/>
+        <w:keepNext w:val="0"/>
+        <w:keepLines w:val="0"/>
+        <w:pBdr>
+          <w:bottom w:val="single" w:sz="4" w:space="1" w:color="auto"/>
+        </w:pBdr>
+        <w:spacing w:after="80"/>
+        <w:rPr>
+          <w:rFonts w:cstheme="majorHAnsi"/>
+          <w:b/>
+          <w:color w:val="000000" w:themeColor="text1"/>
+          <w:sz w:val="34"/>
+          <w:szCs w:val="34"/>
+        </w:rPr>
+      </w:pPr>
+      <w:r>
+        <w:rPr>
+          <w:rFonts w:cstheme="majorHAnsi"/>
+          <w:b/>
+          <w:color w:val="000000" w:themeColor="text1"/>
+          <w:sz w:val="34"/>
+          <w:szCs w:val="34"/>
+        </w:rPr>
+        <w:lastRenderedPageBreak/>
+        <w:t>Conclusions</w:t>
+      </w:r>
+    </w:p>
+    <w:p>
+      <w:pPr>
+        <w:spacing w:before="240" w:after="240"/>
+        <w:rPr>
+          <w:rFonts w:asciiTheme="majorHAnsi" w:hAnsiTheme="majorHAnsi" w:cstheme="majorHAnsi"/>
+          <w:color w:val="000000" w:themeColor="text1"/>
+        </w:rPr>
+      </w:pPr>
+      <w:r>
+        <w:rPr>
+          <w:rFonts w:asciiTheme="majorHAnsi" w:hAnsiTheme="majorHAnsi" w:cstheme="majorHAnsi"/>
+          <w:color w:val="000000" w:themeColor="text1"/>
+        </w:rPr>
+        <w:t>After analyzing the requirements, certain aspects were identified that require adjustments to improve their clarity, consistency and technical feasibility. In addition, inconsistencies were found between certain requirements, which could affect the implementation of the system if they are not properly aligned. Aspected were also identified that require additional validation by the teacher to ensure compliance. The proposed modifications seek to optimize the accuracy of the requirements and facilitate their traceability in future phases of the project.</w:t>
+      </w:r>
+    </w:p>
+    <w:p>
+      <w:pPr>
+        <w:spacing w:before="240" w:after="240"/>
+        <w:rPr>
+          <w:rFonts w:asciiTheme="majorHAnsi" w:hAnsiTheme="majorHAnsi" w:cstheme="majorHAnsi"/>
+          <w:color w:val="000000" w:themeColor="text1"/>
+        </w:rPr>
+      </w:pPr>
+    </w:p>
+    <w:p>
+      <w:pPr>
+        <w:rPr>
+          <w:rFonts w:asciiTheme="majorHAnsi" w:hAnsiTheme="majorHAnsi" w:cstheme="majorHAnsi"/>
+        </w:rPr>
+      </w:pPr>
+      <w:r>
+        <w:rPr>
+          <w:rFonts w:asciiTheme="majorHAnsi" w:hAnsiTheme="majorHAnsi" w:cstheme="majorHAnsi"/>
+        </w:rPr>
+        <w:t>For D02 delivery, both requirements present challenges. The dashboard requires real-time data processing without impacting performance, and the visa information relies on an external service whose reliability must be guaranteed.</w:t>
+      </w:r>
+      <w:r>
+        <w:rPr>
+          <w:rFonts w:asciiTheme="majorHAnsi" w:hAnsiTheme="majorHAnsi" w:cstheme="majorHAnsi"/>
+        </w:rPr>
+        <w:t xml:space="preserve"> </w:t>
+      </w:r>
+    </w:p>
+    <w:p>
+      <w:pPr>
+        <w:rPr>
+          <w:rFonts w:asciiTheme="majorHAnsi" w:hAnsiTheme="majorHAnsi" w:cstheme="majorHAnsi"/>
+        </w:rPr>
+      </w:pPr>
+    </w:p>
+    <w:p>
+      <w:pPr>
+        <w:rPr>
+          <w:rFonts w:asciiTheme="majorHAnsi" w:hAnsiTheme="majorHAnsi" w:cstheme="majorHAnsi"/>
+        </w:rPr>
+      </w:pPr>
+      <w:r>
+        <w:rPr>
+          <w:rFonts w:asciiTheme="majorHAnsi" w:hAnsiTheme="majorHAnsi" w:cstheme="majorHAnsi"/>
+        </w:rPr>
+        <w:t xml:space="preserve">For D03 delivery, requirements </w:t>
+      </w:r>
+      <w:r>
+        <w:rPr>
+          <w:rFonts w:asciiTheme="majorHAnsi" w:hAnsiTheme="majorHAnsi" w:cstheme="majorHAnsi"/>
+        </w:rPr>
+        <w:t xml:space="preserve">8 and 9 revealed key challenges related to dependencies, data integrity, and usability. Additionally, the limitation on </w:t>
+      </w:r>
+      <w:r>
+        <w:rPr>
+          <w:rFonts w:asciiTheme="majorHAnsi" w:hAnsiTheme="majorHAnsi" w:cstheme="majorHAnsi"/>
+        </w:rPr>
+        <w:t xml:space="preserve">flight </w:t>
+      </w:r>
+      <w:r>
+        <w:rPr>
+          <w:rFonts w:asciiTheme="majorHAnsi" w:hAnsiTheme="majorHAnsi" w:cstheme="majorHAnsi"/>
+        </w:rPr>
+        <w:t>crew</w:t>
+      </w:r>
+      <w:r>
+        <w:rPr>
+          <w:rFonts w:asciiTheme="majorHAnsi" w:hAnsiTheme="majorHAnsi" w:cstheme="majorHAnsi"/>
+        </w:rPr>
+        <w:t xml:space="preserve"> members</w:t>
+      </w:r>
+      <w:r>
+        <w:rPr>
+          <w:rFonts w:asciiTheme="majorHAnsi" w:hAnsiTheme="majorHAnsi" w:cstheme="majorHAnsi"/>
+        </w:rPr>
+        <w:t xml:space="preserve"> availability lacks clarity regarding time frame constraints, which could cause conflicts in scheduling. To address these challenges, improvements such as automated validation checks, emergency overrides for role-based restrictions, and controlled amendments to published logs </w:t>
+      </w:r>
+      <w:r>
+        <w:rPr>
+          <w:rFonts w:asciiTheme="majorHAnsi" w:hAnsiTheme="majorHAnsi" w:cstheme="majorHAnsi"/>
+        </w:rPr>
+        <w:t>were required</w:t>
+      </w:r>
+      <w:r>
+        <w:rPr>
+          <w:rFonts w:asciiTheme="majorHAnsi" w:hAnsiTheme="majorHAnsi" w:cstheme="majorHAnsi"/>
+        </w:rPr>
+        <w:t xml:space="preserve">. These adjustments aim to </w:t>
+      </w:r>
+      <w:r>
+        <w:rPr>
+          <w:rFonts w:asciiTheme="majorHAnsi" w:hAnsiTheme="majorHAnsi" w:cstheme="majorHAnsi"/>
+        </w:rPr>
+        <w:t xml:space="preserve">maintain </w:t>
+      </w:r>
+      <w:r>
+        <w:rPr>
+          <w:rFonts w:asciiTheme="majorHAnsi" w:hAnsiTheme="majorHAnsi" w:cstheme="majorHAnsi"/>
+        </w:rPr>
+        <w:t>compliance with business rules.</w:t>
+      </w:r>
+    </w:p>
+    <w:p>
+      <w:pPr>
+        <w:jc w:val="left"/>
+        <w:rPr>
+          <w:rFonts w:asciiTheme="majorHAnsi" w:hAnsiTheme="majorHAnsi" w:cstheme="majorHAnsi"/>
+        </w:rPr>
+      </w:pPr>
+    </w:p>
+    <w:p>
+      <w:pPr>
+        <w:jc w:val="left"/>
+        <w:rPr>
+          <w:rFonts w:asciiTheme="majorHAnsi" w:hAnsiTheme="majorHAnsi" w:cstheme="majorHAnsi"/>
+        </w:rPr>
+      </w:pPr>
+      <w:r>
+        <w:rPr>
+          <w:rFonts w:asciiTheme="majorHAnsi" w:hAnsiTheme="majorHAnsi" w:cstheme="majorHAnsi"/>
+        </w:rPr>
+        <w:t>In the C2 release, a lot of things have been changed in the project, many bugs and errors that we found during the development have been fixed. It has been a very tedious and intense delivery, since the development time has been very short.</w:t>
+      </w:r>
+    </w:p>
+    <w:p>
+      <w:pPr>
+        <w:jc w:val="left"/>
+        <w:rPr>
+          <w:rFonts w:asciiTheme="majorHAnsi" w:hAnsiTheme="majorHAnsi" w:cstheme="majorHAnsi"/>
+        </w:rPr>
+      </w:pPr>
+    </w:p>
+    <w:p>
+      <w:pPr>
+        <w:pStyle w:val="Ttulo2"/>
+        <w:keepNext w:val="0"/>
+        <w:keepLines w:val="0"/>
+        <w:pBdr>
+          <w:bottom w:val="single" w:sz="4" w:space="1" w:color="auto"/>
+        </w:pBdr>
+        <w:spacing w:after="80"/>
+        <w:rPr>
+          <w:rFonts w:cstheme="majorHAnsi"/>
+          <w:b/>
+          <w:color w:val="000000" w:themeColor="text1"/>
+          <w:sz w:val="34"/>
+          <w:szCs w:val="34"/>
+        </w:rPr>
+      </w:pPr>
+      <w:r>
+        <w:rPr>
+          <w:rFonts w:cstheme="majorHAnsi"/>
+          <w:b/>
+          <w:color w:val="000000" w:themeColor="text1"/>
+          <w:sz w:val="34"/>
+          <w:szCs w:val="34"/>
+        </w:rPr>
         <w:t>Bibliography</w:t>
       </w:r>
     </w:p>
@@ -3277,14 +3503,6 @@
         </w:rPr>
         <w:t>Intentionally blank.</w:t>
       </w:r>
-    </w:p>
-    <w:p>
-      <w:pPr>
-        <w:jc w:val="left"/>
-        <w:rPr>
-          <w:rFonts w:asciiTheme="minorHAnsi" w:hAnsiTheme="minorHAnsi" w:cstheme="minorHAnsi"/>
-        </w:rPr>
-      </w:pPr>
     </w:p>
     <w:sectPr>
       <w:pgSz w:w="11906" w:h="16838"/>
@@ -3297,7 +3515,7 @@
 </file>
 
 <file path=word/numbering.xml><?xml version="1.0" encoding="utf-8"?>
-<w:numbering xmlns:wpc="http://schemas.microsoft.com/office/word/2010/wordprocessingCanvas" xmlns:cx="http://schemas.microsoft.com/office/drawing/2014/chartex" xmlns:cx1="http://schemas.microsoft.com/office/drawing/2015/9/8/chartex" xmlns:cx2="http://schemas.microsoft.com/office/drawing/2015/10/21/chartex" xmlns:cx3="http://schemas.microsoft.com/office/drawing/2016/5/9/chartex" xmlns:cx4="http://schemas.microsoft.com/office/drawing/2016/5/10/chartex" xmlns:cx5="http://schemas.microsoft.com/office/drawing/2016/5/11/chartex" xmlns:cx6="http://schemas.microsoft.com/office/drawing/2016/5/12/chartex" xmlns:cx7="http://schemas.microsoft.com/office/drawing/2016/5/13/chartex" xmlns:cx8="http://schemas.microsoft.com/office/drawing/2016/5/14/chartex" xmlns:mc="http://schemas.openxmlformats.org/markup-compatibility/2006" xmlns:aink="http://schemas.microsoft.com/office/drawing/2016/ink" xmlns:am3d="http://schemas.microsoft.com/office/drawing/2017/model3d" xmlns:o="urn:schemas-microsoft-com:office:office" xmlns:oel="http://schemas.microsoft.com/office/2019/extlst" xmlns:r="http://schemas.openxmlformats.org/officeDocument/2006/relationships" xmlns:m="http://schemas.openxmlformats.org/officeDocument/2006/math" xmlns:v="urn:schemas-microsoft-com:vml" xmlns:wp14="http://schemas.microsoft.com/office/word/2010/wordprocessingDrawing" xmlns:wp="http://schemas.openxmlformats.org/drawingml/2006/wordprocessingDrawing" xmlns:w10="urn:schemas-microsoft-com:office:word" xmlns:w="http://schemas.openxmlformats.org/wordprocessingml/2006/main" xmlns:w14="http://schemas.microsoft.com/office/word/2010/wordml" xmlns:w15="http://schemas.microsoft.com/office/word/2012/wordml" xmlns:w16cex="http://schemas.microsoft.com/office/word/2018/wordml/cex" xmlns:w16cid="http://schemas.microsoft.com/office/word/2016/wordml/cid" xmlns:w16="http://schemas.microsoft.com/office/word/2018/wordml" xmlns:w16sdtdh="http://schemas.microsoft.com/office/word/2020/wordml/sdtdatahash" xmlns:w16se="http://schemas.microsoft.com/office/word/2015/wordml/symex" xmlns:wpg="http://schemas.microsoft.com/office/word/2010/wordprocessingGroup" xmlns:wpi="http://schemas.microsoft.com/office/word/2010/wordprocessingInk" xmlns:wne="http://schemas.microsoft.com/office/word/2006/wordml" xmlns:wps="http://schemas.microsoft.com/office/word/2010/wordprocessingShape" mc:Ignorable="w14 w15 w16se w16cid w16 w16cex w16sdtdh wp14">
+<w:numbering xmlns:wpc="http://schemas.microsoft.com/office/word/2010/wordprocessingCanvas" xmlns:cx="http://schemas.microsoft.com/office/drawing/2014/chartex" xmlns:cx1="http://schemas.microsoft.com/office/drawing/2015/9/8/chartex" xmlns:cx2="http://schemas.microsoft.com/office/drawing/2015/10/21/chartex" xmlns:cx3="http://schemas.microsoft.com/office/drawing/2016/5/9/chartex" xmlns:cx4="http://schemas.microsoft.com/office/drawing/2016/5/10/chartex" xmlns:cx5="http://schemas.microsoft.com/office/drawing/2016/5/11/chartex" xmlns:cx6="http://schemas.microsoft.com/office/drawing/2016/5/12/chartex" xmlns:cx7="http://schemas.microsoft.com/office/drawing/2016/5/13/chartex" xmlns:cx8="http://schemas.microsoft.com/office/drawing/2016/5/14/chartex" xmlns:mc="http://schemas.openxmlformats.org/markup-compatibility/2006" xmlns:aink="http://schemas.microsoft.com/office/drawing/2016/ink" xmlns:am3d="http://schemas.microsoft.com/office/drawing/2017/model3d" xmlns:o="urn:schemas-microsoft-com:office:office" xmlns:oel="http://schemas.microsoft.com/office/2019/extlst" xmlns:r="http://schemas.openxmlformats.org/officeDocument/2006/relationships" xmlns:m="http://schemas.openxmlformats.org/officeDocument/2006/math" xmlns:v="urn:schemas-microsoft-com:vml" xmlns:wp14="http://schemas.microsoft.com/office/word/2010/wordprocessingDrawing" xmlns:wp="http://schemas.openxmlformats.org/drawingml/2006/wordprocessingDrawing" xmlns:w10="urn:schemas-microsoft-com:office:word" xmlns:w="http://schemas.openxmlformats.org/wordprocessingml/2006/main" xmlns:w14="http://schemas.microsoft.com/office/word/2010/wordml" xmlns:w15="http://schemas.microsoft.com/office/word/2012/wordml" xmlns:w16cex="http://schemas.microsoft.com/office/word/2018/wordml/cex" xmlns:w16cid="http://schemas.microsoft.com/office/word/2016/wordml/cid" xmlns:w16="http://schemas.microsoft.com/office/word/2018/wordml" xmlns:w16du="http://schemas.microsoft.com/office/word/2023/wordml/word16du" xmlns:w16sdtdh="http://schemas.microsoft.com/office/word/2020/wordml/sdtdatahash" xmlns:w16sdtfl="http://schemas.microsoft.com/office/word/2024/wordml/sdtformatlock" xmlns:w16se="http://schemas.microsoft.com/office/word/2015/wordml/symex" xmlns:wpg="http://schemas.microsoft.com/office/word/2010/wordprocessingGroup" xmlns:wpi="http://schemas.microsoft.com/office/word/2010/wordprocessingInk" xmlns:wne="http://schemas.microsoft.com/office/word/2006/wordml" xmlns:wps="http://schemas.microsoft.com/office/word/2010/wordprocessingShape" mc:Ignorable="w14 w15 w16se w16cid w16 w16cex w16sdtdh w16sdtfl w16du wp14">
   <w:abstractNum w:abstractNumId="0" w15:restartNumberingAfterBreak="0">
     <w:nsid w:val="023F4E8A"/>
     <w:multiLevelType w:val="multilevel"/>
@@ -3497,6 +3715,119 @@
     </w:lvl>
   </w:abstractNum>
   <w:abstractNum w:abstractNumId="2" w15:restartNumberingAfterBreak="0">
+    <w:nsid w:val="1FEE1DAD"/>
+    <w:multiLevelType w:val="multilevel"/>
+    <w:tmpl w:val="6500498E"/>
+    <w:lvl w:ilvl="0">
+      <w:start w:val="5"/>
+      <w:numFmt w:val="decimal"/>
+      <w:lvlText w:val="%1."/>
+      <w:lvlJc w:val="left"/>
+      <w:pPr>
+        <w:tabs>
+          <w:tab w:val="num" w:pos="720"/>
+        </w:tabs>
+        <w:ind w:left="720" w:hanging="360"/>
+      </w:pPr>
+    </w:lvl>
+    <w:lvl w:ilvl="1" w:tentative="1">
+      <w:start w:val="1"/>
+      <w:numFmt w:val="decimal"/>
+      <w:lvlText w:val="%2."/>
+      <w:lvlJc w:val="left"/>
+      <w:pPr>
+        <w:tabs>
+          <w:tab w:val="num" w:pos="1440"/>
+        </w:tabs>
+        <w:ind w:left="1440" w:hanging="360"/>
+      </w:pPr>
+    </w:lvl>
+    <w:lvl w:ilvl="2" w:tentative="1">
+      <w:start w:val="1"/>
+      <w:numFmt w:val="decimal"/>
+      <w:lvlText w:val="%3."/>
+      <w:lvlJc w:val="left"/>
+      <w:pPr>
+        <w:tabs>
+          <w:tab w:val="num" w:pos="2160"/>
+        </w:tabs>
+        <w:ind w:left="2160" w:hanging="360"/>
+      </w:pPr>
+    </w:lvl>
+    <w:lvl w:ilvl="3" w:tentative="1">
+      <w:start w:val="1"/>
+      <w:numFmt w:val="decimal"/>
+      <w:lvlText w:val="%4."/>
+      <w:lvlJc w:val="left"/>
+      <w:pPr>
+        <w:tabs>
+          <w:tab w:val="num" w:pos="2880"/>
+        </w:tabs>
+        <w:ind w:left="2880" w:hanging="360"/>
+      </w:pPr>
+    </w:lvl>
+    <w:lvl w:ilvl="4" w:tentative="1">
+      <w:start w:val="1"/>
+      <w:numFmt w:val="decimal"/>
+      <w:lvlText w:val="%5."/>
+      <w:lvlJc w:val="left"/>
+      <w:pPr>
+        <w:tabs>
+          <w:tab w:val="num" w:pos="3600"/>
+        </w:tabs>
+        <w:ind w:left="3600" w:hanging="360"/>
+      </w:pPr>
+    </w:lvl>
+    <w:lvl w:ilvl="5" w:tentative="1">
+      <w:start w:val="1"/>
+      <w:numFmt w:val="decimal"/>
+      <w:lvlText w:val="%6."/>
+      <w:lvlJc w:val="left"/>
+      <w:pPr>
+        <w:tabs>
+          <w:tab w:val="num" w:pos="4320"/>
+        </w:tabs>
+        <w:ind w:left="4320" w:hanging="360"/>
+      </w:pPr>
+    </w:lvl>
+    <w:lvl w:ilvl="6" w:tentative="1">
+      <w:start w:val="1"/>
+      <w:numFmt w:val="decimal"/>
+      <w:lvlText w:val="%7."/>
+      <w:lvlJc w:val="left"/>
+      <w:pPr>
+        <w:tabs>
+          <w:tab w:val="num" w:pos="5040"/>
+        </w:tabs>
+        <w:ind w:left="5040" w:hanging="360"/>
+      </w:pPr>
+    </w:lvl>
+    <w:lvl w:ilvl="7" w:tentative="1">
+      <w:start w:val="1"/>
+      <w:numFmt w:val="decimal"/>
+      <w:lvlText w:val="%8."/>
+      <w:lvlJc w:val="left"/>
+      <w:pPr>
+        <w:tabs>
+          <w:tab w:val="num" w:pos="5760"/>
+        </w:tabs>
+        <w:ind w:left="5760" w:hanging="360"/>
+      </w:pPr>
+    </w:lvl>
+    <w:lvl w:ilvl="8" w:tentative="1">
+      <w:start w:val="1"/>
+      <w:numFmt w:val="decimal"/>
+      <w:lvlText w:val="%9."/>
+      <w:lvlJc w:val="left"/>
+      <w:pPr>
+        <w:tabs>
+          <w:tab w:val="num" w:pos="6480"/>
+        </w:tabs>
+        <w:ind w:left="6480" w:hanging="360"/>
+      </w:pPr>
+    </w:lvl>
+  </w:abstractNum>
+  <w:abstractNum w:abstractNumId="3" w15:restartNumberingAfterBreak="0">
     <w:nsid w:val="234533F1"/>
     <w:multiLevelType w:val="hybridMultilevel"/>
     <w:tmpl w:val="D1A8BB86"/>
@@ -3609,7 +3940,209 @@
       </w:rPr>
     </w:lvl>
   </w:abstractNum>
-  <w:abstractNum w:abstractNumId="3" w15:restartNumberingAfterBreak="0">
+  <w:abstractNum w:abstractNumId="4" w15:restartNumberingAfterBreak="0">
+    <w:nsid w:val="460857CA"/>
+    <w:multiLevelType w:val="hybridMultilevel"/>
+    <w:tmpl w:val="BE5079C8"/>
+    <w:lvl w:ilvl="0" w:tplc="0C0A0011">
+      <w:start w:val="1"/>
+      <w:numFmt w:val="decimal"/>
+      <w:lvlText w:val="%1)"/>
+      <w:lvlJc w:val="left"/>
+      <w:pPr>
+        <w:ind w:left="360" w:hanging="360"/>
+      </w:pPr>
+      <w:rPr>
+        <w:rFonts w:hint="default"/>
+      </w:rPr>
+    </w:lvl>
+    <w:lvl w:ilvl="1" w:tplc="0C0A0019" w:tentative="1">
+      <w:start w:val="1"/>
+      <w:numFmt w:val="lowerLetter"/>
+      <w:lvlText w:val="%2."/>
+      <w:lvlJc w:val="left"/>
+      <w:pPr>
+        <w:ind w:left="1080" w:hanging="360"/>
+      </w:pPr>
+    </w:lvl>
+    <w:lvl w:ilvl="2" w:tplc="0C0A001B" w:tentative="1">
+      <w:start w:val="1"/>
+      <w:numFmt w:val="lowerRoman"/>
+      <w:lvlText w:val="%3."/>
+      <w:lvlJc w:val="right"/>
+      <w:pPr>
+        <w:ind w:left="1800" w:hanging="180"/>
+      </w:pPr>
+    </w:lvl>
+    <w:lvl w:ilvl="3" w:tplc="0C0A000F" w:tentative="1">
+      <w:start w:val="1"/>
+      <w:numFmt w:val="decimal"/>
+      <w:lvlText w:val="%4."/>
+      <w:lvlJc w:val="left"/>
+      <w:pPr>
+        <w:ind w:left="2520" w:hanging="360"/>
+      </w:pPr>
+    </w:lvl>
+    <w:lvl w:ilvl="4" w:tplc="0C0A0019" w:tentative="1">
+      <w:start w:val="1"/>
+      <w:numFmt w:val="lowerLetter"/>
+      <w:lvlText w:val="%5."/>
+      <w:lvlJc w:val="left"/>
+      <w:pPr>
+        <w:ind w:left="3240" w:hanging="360"/>
+      </w:pPr>
+    </w:lvl>
+    <w:lvl w:ilvl="5" w:tplc="0C0A001B" w:tentative="1">
+      <w:start w:val="1"/>
+      <w:numFmt w:val="lowerRoman"/>
+      <w:lvlText w:val="%6."/>
+      <w:lvlJc w:val="right"/>
+      <w:pPr>
+        <w:ind w:left="3960" w:hanging="180"/>
+      </w:pPr>
+    </w:lvl>
+    <w:lvl w:ilvl="6" w:tplc="0C0A000F" w:tentative="1">
+      <w:start w:val="1"/>
+      <w:numFmt w:val="decimal"/>
+      <w:lvlText w:val="%7."/>
+      <w:lvlJc w:val="left"/>
+      <w:pPr>
+        <w:ind w:left="4680" w:hanging="360"/>
+      </w:pPr>
+    </w:lvl>
+    <w:lvl w:ilvl="7" w:tplc="0C0A0019" w:tentative="1">
+      <w:start w:val="1"/>
+      <w:numFmt w:val="lowerLetter"/>
+      <w:lvlText w:val="%8."/>
+      <w:lvlJc w:val="left"/>
+      <w:pPr>
+        <w:ind w:left="5400" w:hanging="360"/>
+      </w:pPr>
+    </w:lvl>
+    <w:lvl w:ilvl="8" w:tplc="0C0A001B" w:tentative="1">
+      <w:start w:val="1"/>
+      <w:numFmt w:val="lowerRoman"/>
+      <w:lvlText w:val="%9."/>
+      <w:lvlJc w:val="right"/>
+      <w:pPr>
+        <w:ind w:left="6120" w:hanging="180"/>
+      </w:pPr>
+    </w:lvl>
+  </w:abstractNum>
+  <w:abstractNum w:abstractNumId="5" w15:restartNumberingAfterBreak="0">
+    <w:nsid w:val="46CB0D37"/>
+    <w:multiLevelType w:val="multilevel"/>
+    <w:tmpl w:val="49B28046"/>
+    <w:lvl w:ilvl="0">
+      <w:start w:val="3"/>
+      <w:numFmt w:val="decimal"/>
+      <w:lvlText w:val="%1."/>
+      <w:lvlJc w:val="left"/>
+      <w:pPr>
+        <w:tabs>
+          <w:tab w:val="num" w:pos="720"/>
+        </w:tabs>
+        <w:ind w:left="720" w:hanging="360"/>
+      </w:pPr>
+    </w:lvl>
+    <w:lvl w:ilvl="1" w:tentative="1">
+      <w:start w:val="1"/>
+      <w:numFmt w:val="decimal"/>
+      <w:lvlText w:val="%2."/>
+      <w:lvlJc w:val="left"/>
+      <w:pPr>
+        <w:tabs>
+          <w:tab w:val="num" w:pos="1440"/>
+        </w:tabs>
+        <w:ind w:left="1440" w:hanging="360"/>
+      </w:pPr>
+    </w:lvl>
+    <w:lvl w:ilvl="2" w:tentative="1">
+      <w:start w:val="1"/>
+      <w:numFmt w:val="decimal"/>
+      <w:lvlText w:val="%3."/>
+      <w:lvlJc w:val="left"/>
+      <w:pPr>
+        <w:tabs>
+          <w:tab w:val="num" w:pos="2160"/>
+        </w:tabs>
+        <w:ind w:left="2160" w:hanging="360"/>
+      </w:pPr>
+    </w:lvl>
+    <w:lvl w:ilvl="3" w:tentative="1">
+      <w:start w:val="1"/>
+      <w:numFmt w:val="decimal"/>
+      <w:lvlText w:val="%4."/>
+      <w:lvlJc w:val="left"/>
+      <w:pPr>
+        <w:tabs>
+          <w:tab w:val="num" w:pos="2880"/>
+        </w:tabs>
+        <w:ind w:left="2880" w:hanging="360"/>
+      </w:pPr>
+    </w:lvl>
+    <w:lvl w:ilvl="4" w:tentative="1">
+      <w:start w:val="1"/>
+      <w:numFmt w:val="decimal"/>
+      <w:lvlText w:val="%5."/>
+      <w:lvlJc w:val="left"/>
+      <w:pPr>
+        <w:tabs>
+          <w:tab w:val="num" w:pos="3600"/>
+        </w:tabs>
+        <w:ind w:left="3600" w:hanging="360"/>
+      </w:pPr>
+    </w:lvl>
+    <w:lvl w:ilvl="5" w:tentative="1">
+      <w:start w:val="1"/>
+      <w:numFmt w:val="decimal"/>
+      <w:lvlText w:val="%6."/>
+      <w:lvlJc w:val="left"/>
+      <w:pPr>
+        <w:tabs>
+          <w:tab w:val="num" w:pos="4320"/>
+        </w:tabs>
+        <w:ind w:left="4320" w:hanging="360"/>
+      </w:pPr>
+    </w:lvl>
+    <w:lvl w:ilvl="6" w:tentative="1">
+      <w:start w:val="1"/>
+      <w:numFmt w:val="decimal"/>
+      <w:lvlText w:val="%7."/>
+      <w:lvlJc w:val="left"/>
+      <w:pPr>
+        <w:tabs>
+          <w:tab w:val="num" w:pos="5040"/>
+        </w:tabs>
+        <w:ind w:left="5040" w:hanging="360"/>
+      </w:pPr>
+    </w:lvl>
+    <w:lvl w:ilvl="7" w:tentative="1">
+      <w:start w:val="1"/>
+      <w:numFmt w:val="decimal"/>
+      <w:lvlText w:val="%8."/>
+      <w:lvlJc w:val="left"/>
+      <w:pPr>
+        <w:tabs>
+          <w:tab w:val="num" w:pos="5760"/>
+        </w:tabs>
+        <w:ind w:left="5760" w:hanging="360"/>
+      </w:pPr>
+    </w:lvl>
+    <w:lvl w:ilvl="8" w:tentative="1">
+      <w:start w:val="1"/>
+      <w:numFmt w:val="decimal"/>
+      <w:lvlText w:val="%9."/>
+      <w:lvlJc w:val="left"/>
+      <w:pPr>
+        <w:tabs>
+          <w:tab w:val="num" w:pos="6480"/>
+        </w:tabs>
+        <w:ind w:left="6480" w:hanging="360"/>
+      </w:pPr>
+    </w:lvl>
+  </w:abstractNum>
+  <w:abstractNum w:abstractNumId="6" w15:restartNumberingAfterBreak="0">
     <w:nsid w:val="5273406B"/>
     <w:multiLevelType w:val="hybridMultilevel"/>
     <w:tmpl w:val="CB8A27EC"/>
@@ -3698,7 +4231,96 @@
       </w:pPr>
     </w:lvl>
   </w:abstractNum>
-  <w:abstractNum w:abstractNumId="4" w15:restartNumberingAfterBreak="0">
+  <w:abstractNum w:abstractNumId="7" w15:restartNumberingAfterBreak="0">
+    <w:nsid w:val="59C6458B"/>
+    <w:multiLevelType w:val="hybridMultilevel"/>
+    <w:tmpl w:val="91469B92"/>
+    <w:lvl w:ilvl="0" w:tplc="0C0A0011">
+      <w:start w:val="7"/>
+      <w:numFmt w:val="decimal"/>
+      <w:lvlText w:val="%1)"/>
+      <w:lvlJc w:val="left"/>
+      <w:pPr>
+        <w:ind w:left="360" w:hanging="360"/>
+      </w:pPr>
+      <w:rPr>
+        <w:rFonts w:hint="default"/>
+      </w:rPr>
+    </w:lvl>
+    <w:lvl w:ilvl="1" w:tplc="0C0A0019" w:tentative="1">
+      <w:start w:val="1"/>
+      <w:numFmt w:val="lowerLetter"/>
+      <w:lvlText w:val="%2."/>
+      <w:lvlJc w:val="left"/>
+      <w:pPr>
+        <w:ind w:left="1080" w:hanging="360"/>
+      </w:pPr>
+    </w:lvl>
+    <w:lvl w:ilvl="2" w:tplc="0C0A001B" w:tentative="1">
+      <w:start w:val="1"/>
+      <w:numFmt w:val="lowerRoman"/>
+      <w:lvlText w:val="%3."/>
+      <w:lvlJc w:val="right"/>
+      <w:pPr>
+        <w:ind w:left="1800" w:hanging="180"/>
+      </w:pPr>
+    </w:lvl>
+    <w:lvl w:ilvl="3" w:tplc="0C0A000F" w:tentative="1">
+      <w:start w:val="1"/>
+      <w:numFmt w:val="decimal"/>
+      <w:lvlText w:val="%4."/>
+      <w:lvlJc w:val="left"/>
+      <w:pPr>
+        <w:ind w:left="2520" w:hanging="360"/>
+      </w:pPr>
+    </w:lvl>
+    <w:lvl w:ilvl="4" w:tplc="0C0A0019" w:tentative="1">
+      <w:start w:val="1"/>
+      <w:numFmt w:val="lowerLetter"/>
+      <w:lvlText w:val="%5."/>
+      <w:lvlJc w:val="left"/>
+      <w:pPr>
+        <w:ind w:left="3240" w:hanging="360"/>
+      </w:pPr>
+    </w:lvl>
+    <w:lvl w:ilvl="5" w:tplc="0C0A001B" w:tentative="1">
+      <w:start w:val="1"/>
+      <w:numFmt w:val="lowerRoman"/>
+      <w:lvlText w:val="%6."/>
+      <w:lvlJc w:val="right"/>
+      <w:pPr>
+        <w:ind w:left="3960" w:hanging="180"/>
+      </w:pPr>
+    </w:lvl>
+    <w:lvl w:ilvl="6" w:tplc="0C0A000F" w:tentative="1">
+      <w:start w:val="1"/>
+      <w:numFmt w:val="decimal"/>
+      <w:lvlText w:val="%7."/>
+      <w:lvlJc w:val="left"/>
+      <w:pPr>
+        <w:ind w:left="4680" w:hanging="360"/>
+      </w:pPr>
+    </w:lvl>
+    <w:lvl w:ilvl="7" w:tplc="0C0A0019" w:tentative="1">
+      <w:start w:val="1"/>
+      <w:numFmt w:val="lowerLetter"/>
+      <w:lvlText w:val="%8."/>
+      <w:lvlJc w:val="left"/>
+      <w:pPr>
+        <w:ind w:left="5400" w:hanging="360"/>
+      </w:pPr>
+    </w:lvl>
+    <w:lvl w:ilvl="8" w:tplc="0C0A001B" w:tentative="1">
+      <w:start w:val="1"/>
+      <w:numFmt w:val="lowerRoman"/>
+      <w:lvlText w:val="%9."/>
+      <w:lvlJc w:val="right"/>
+      <w:pPr>
+        <w:ind w:left="6120" w:hanging="180"/>
+      </w:pPr>
+    </w:lvl>
+  </w:abstractNum>
+  <w:abstractNum w:abstractNumId="8" w15:restartNumberingAfterBreak="0">
     <w:nsid w:val="65B93E5D"/>
     <w:multiLevelType w:val="hybridMultilevel"/>
     <w:tmpl w:val="911427E2"/>
@@ -3813,7 +4435,96 @@
       </w:rPr>
     </w:lvl>
   </w:abstractNum>
-  <w:abstractNum w:abstractNumId="5" w15:restartNumberingAfterBreak="0">
+  <w:abstractNum w:abstractNumId="9" w15:restartNumberingAfterBreak="0">
+    <w:nsid w:val="681664BE"/>
+    <w:multiLevelType w:val="hybridMultilevel"/>
+    <w:tmpl w:val="11123ED2"/>
+    <w:lvl w:ilvl="0" w:tplc="0C0A0011">
+      <w:start w:val="1"/>
+      <w:numFmt w:val="decimal"/>
+      <w:lvlText w:val="%1)"/>
+      <w:lvlJc w:val="left"/>
+      <w:pPr>
+        <w:ind w:left="720" w:hanging="360"/>
+      </w:pPr>
+      <w:rPr>
+        <w:rFonts w:hint="default"/>
+      </w:rPr>
+    </w:lvl>
+    <w:lvl w:ilvl="1" w:tplc="0C0A0019" w:tentative="1">
+      <w:start w:val="1"/>
+      <w:numFmt w:val="lowerLetter"/>
+      <w:lvlText w:val="%2."/>
+      <w:lvlJc w:val="left"/>
+      <w:pPr>
+        <w:ind w:left="1440" w:hanging="360"/>
+      </w:pPr>
+    </w:lvl>
+    <w:lvl w:ilvl="2" w:tplc="0C0A001B" w:tentative="1">
+      <w:start w:val="1"/>
+      <w:numFmt w:val="lowerRoman"/>
+      <w:lvlText w:val="%3."/>
+      <w:lvlJc w:val="right"/>
+      <w:pPr>
+        <w:ind w:left="2160" w:hanging="180"/>
+      </w:pPr>
+    </w:lvl>
+    <w:lvl w:ilvl="3" w:tplc="0C0A000F" w:tentative="1">
+      <w:start w:val="1"/>
+      <w:numFmt w:val="decimal"/>
+      <w:lvlText w:val="%4."/>
+      <w:lvlJc w:val="left"/>
+      <w:pPr>
+        <w:ind w:left="2880" w:hanging="360"/>
+      </w:pPr>
+    </w:lvl>
+    <w:lvl w:ilvl="4" w:tplc="0C0A0019" w:tentative="1">
+      <w:start w:val="1"/>
+      <w:numFmt w:val="lowerLetter"/>
+      <w:lvlText w:val="%5."/>
+      <w:lvlJc w:val="left"/>
+      <w:pPr>
+        <w:ind w:left="3600" w:hanging="360"/>
+      </w:pPr>
+    </w:lvl>
+    <w:lvl w:ilvl="5" w:tplc="0C0A001B" w:tentative="1">
+      <w:start w:val="1"/>
+      <w:numFmt w:val="lowerRoman"/>
+      <w:lvlText w:val="%6."/>
+      <w:lvlJc w:val="right"/>
+      <w:pPr>
+        <w:ind w:left="4320" w:hanging="180"/>
+      </w:pPr>
+    </w:lvl>
+    <w:lvl w:ilvl="6" w:tplc="0C0A000F" w:tentative="1">
+      <w:start w:val="1"/>
+      <w:numFmt w:val="decimal"/>
+      <w:lvlText w:val="%7."/>
+      <w:lvlJc w:val="left"/>
+      <w:pPr>
+        <w:ind w:left="5040" w:hanging="360"/>
+      </w:pPr>
+    </w:lvl>
+    <w:lvl w:ilvl="7" w:tplc="0C0A0019" w:tentative="1">
+      <w:start w:val="1"/>
+      <w:numFmt w:val="lowerLetter"/>
+      <w:lvlText w:val="%8."/>
+      <w:lvlJc w:val="left"/>
+      <w:pPr>
+        <w:ind w:left="5760" w:hanging="360"/>
+      </w:pPr>
+    </w:lvl>
+    <w:lvl w:ilvl="8" w:tplc="0C0A001B" w:tentative="1">
+      <w:start w:val="1"/>
+      <w:numFmt w:val="lowerRoman"/>
+      <w:lvlText w:val="%9."/>
+      <w:lvlJc w:val="right"/>
+      <w:pPr>
+        <w:ind w:left="6480" w:hanging="180"/>
+      </w:pPr>
+    </w:lvl>
+  </w:abstractNum>
+  <w:abstractNum w:abstractNumId="10" w15:restartNumberingAfterBreak="0">
     <w:nsid w:val="6AA80ACD"/>
     <w:multiLevelType w:val="hybridMultilevel"/>
     <w:tmpl w:val="284AFDDE"/>
@@ -3900,7 +4611,7 @@
       </w:pPr>
     </w:lvl>
   </w:abstractNum>
-  <w:abstractNum w:abstractNumId="6" w15:restartNumberingAfterBreak="0">
+  <w:abstractNum w:abstractNumId="11" w15:restartNumberingAfterBreak="0">
     <w:nsid w:val="6D4F3B0A"/>
     <w:multiLevelType w:val="multilevel"/>
     <w:tmpl w:val="37A89160"/>
@@ -4011,34 +4722,257 @@
       <w:rPr>
         <w:u w:val="none"/>
       </w:rPr>
+    </w:lvl>
+  </w:abstractNum>
+  <w:abstractNum w:abstractNumId="12" w15:restartNumberingAfterBreak="0">
+    <w:nsid w:val="76CC5186"/>
+    <w:multiLevelType w:val="multilevel"/>
+    <w:tmpl w:val="B5842FBC"/>
+    <w:lvl w:ilvl="0">
+      <w:start w:val="4"/>
+      <w:numFmt w:val="decimal"/>
+      <w:lvlText w:val="%1."/>
+      <w:lvlJc w:val="left"/>
+      <w:pPr>
+        <w:tabs>
+          <w:tab w:val="num" w:pos="720"/>
+        </w:tabs>
+        <w:ind w:left="720" w:hanging="360"/>
+      </w:pPr>
+    </w:lvl>
+    <w:lvl w:ilvl="1" w:tentative="1">
+      <w:start w:val="1"/>
+      <w:numFmt w:val="decimal"/>
+      <w:lvlText w:val="%2."/>
+      <w:lvlJc w:val="left"/>
+      <w:pPr>
+        <w:tabs>
+          <w:tab w:val="num" w:pos="1440"/>
+        </w:tabs>
+        <w:ind w:left="1440" w:hanging="360"/>
+      </w:pPr>
+    </w:lvl>
+    <w:lvl w:ilvl="2" w:tentative="1">
+      <w:start w:val="1"/>
+      <w:numFmt w:val="decimal"/>
+      <w:lvlText w:val="%3."/>
+      <w:lvlJc w:val="left"/>
+      <w:pPr>
+        <w:tabs>
+          <w:tab w:val="num" w:pos="2160"/>
+        </w:tabs>
+        <w:ind w:left="2160" w:hanging="360"/>
+      </w:pPr>
+    </w:lvl>
+    <w:lvl w:ilvl="3" w:tentative="1">
+      <w:start w:val="1"/>
+      <w:numFmt w:val="decimal"/>
+      <w:lvlText w:val="%4."/>
+      <w:lvlJc w:val="left"/>
+      <w:pPr>
+        <w:tabs>
+          <w:tab w:val="num" w:pos="2880"/>
+        </w:tabs>
+        <w:ind w:left="2880" w:hanging="360"/>
+      </w:pPr>
+    </w:lvl>
+    <w:lvl w:ilvl="4" w:tentative="1">
+      <w:start w:val="1"/>
+      <w:numFmt w:val="decimal"/>
+      <w:lvlText w:val="%5."/>
+      <w:lvlJc w:val="left"/>
+      <w:pPr>
+        <w:tabs>
+          <w:tab w:val="num" w:pos="3600"/>
+        </w:tabs>
+        <w:ind w:left="3600" w:hanging="360"/>
+      </w:pPr>
+    </w:lvl>
+    <w:lvl w:ilvl="5" w:tentative="1">
+      <w:start w:val="1"/>
+      <w:numFmt w:val="decimal"/>
+      <w:lvlText w:val="%6."/>
+      <w:lvlJc w:val="left"/>
+      <w:pPr>
+        <w:tabs>
+          <w:tab w:val="num" w:pos="4320"/>
+        </w:tabs>
+        <w:ind w:left="4320" w:hanging="360"/>
+      </w:pPr>
+    </w:lvl>
+    <w:lvl w:ilvl="6" w:tentative="1">
+      <w:start w:val="1"/>
+      <w:numFmt w:val="decimal"/>
+      <w:lvlText w:val="%7."/>
+      <w:lvlJc w:val="left"/>
+      <w:pPr>
+        <w:tabs>
+          <w:tab w:val="num" w:pos="5040"/>
+        </w:tabs>
+        <w:ind w:left="5040" w:hanging="360"/>
+      </w:pPr>
+    </w:lvl>
+    <w:lvl w:ilvl="7" w:tentative="1">
+      <w:start w:val="1"/>
+      <w:numFmt w:val="decimal"/>
+      <w:lvlText w:val="%8."/>
+      <w:lvlJc w:val="left"/>
+      <w:pPr>
+        <w:tabs>
+          <w:tab w:val="num" w:pos="5760"/>
+        </w:tabs>
+        <w:ind w:left="5760" w:hanging="360"/>
+      </w:pPr>
+    </w:lvl>
+    <w:lvl w:ilvl="8" w:tentative="1">
+      <w:start w:val="1"/>
+      <w:numFmt w:val="decimal"/>
+      <w:lvlText w:val="%9."/>
+      <w:lvlJc w:val="left"/>
+      <w:pPr>
+        <w:tabs>
+          <w:tab w:val="num" w:pos="6480"/>
+        </w:tabs>
+        <w:ind w:left="6480" w:hanging="360"/>
+      </w:pPr>
+    </w:lvl>
+  </w:abstractNum>
+  <w:abstractNum w:abstractNumId="13" w15:restartNumberingAfterBreak="0">
+    <w:nsid w:val="77DF68DA"/>
+    <w:multiLevelType w:val="hybridMultilevel"/>
+    <w:tmpl w:val="675A4E08"/>
+    <w:lvl w:ilvl="0" w:tplc="0C0A0011">
+      <w:start w:val="1"/>
+      <w:numFmt w:val="decimal"/>
+      <w:lvlText w:val="%1)"/>
+      <w:lvlJc w:val="left"/>
+      <w:pPr>
+        <w:ind w:left="360" w:hanging="360"/>
+      </w:pPr>
+      <w:rPr>
+        <w:rFonts w:hint="default"/>
+      </w:rPr>
+    </w:lvl>
+    <w:lvl w:ilvl="1" w:tplc="0C0A0019" w:tentative="1">
+      <w:start w:val="1"/>
+      <w:numFmt w:val="lowerLetter"/>
+      <w:lvlText w:val="%2."/>
+      <w:lvlJc w:val="left"/>
+      <w:pPr>
+        <w:ind w:left="1080" w:hanging="360"/>
+      </w:pPr>
+    </w:lvl>
+    <w:lvl w:ilvl="2" w:tplc="0C0A001B" w:tentative="1">
+      <w:start w:val="1"/>
+      <w:numFmt w:val="lowerRoman"/>
+      <w:lvlText w:val="%3."/>
+      <w:lvlJc w:val="right"/>
+      <w:pPr>
+        <w:ind w:left="1800" w:hanging="180"/>
+      </w:pPr>
+    </w:lvl>
+    <w:lvl w:ilvl="3" w:tplc="0C0A000F" w:tentative="1">
+      <w:start w:val="1"/>
+      <w:numFmt w:val="decimal"/>
+      <w:lvlText w:val="%4."/>
+      <w:lvlJc w:val="left"/>
+      <w:pPr>
+        <w:ind w:left="2520" w:hanging="360"/>
+      </w:pPr>
+    </w:lvl>
+    <w:lvl w:ilvl="4" w:tplc="0C0A0019" w:tentative="1">
+      <w:start w:val="1"/>
+      <w:numFmt w:val="lowerLetter"/>
+      <w:lvlText w:val="%5."/>
+      <w:lvlJc w:val="left"/>
+      <w:pPr>
+        <w:ind w:left="3240" w:hanging="360"/>
+      </w:pPr>
+    </w:lvl>
+    <w:lvl w:ilvl="5" w:tplc="0C0A001B" w:tentative="1">
+      <w:start w:val="1"/>
+      <w:numFmt w:val="lowerRoman"/>
+      <w:lvlText w:val="%6."/>
+      <w:lvlJc w:val="right"/>
+      <w:pPr>
+        <w:ind w:left="3960" w:hanging="180"/>
+      </w:pPr>
+    </w:lvl>
+    <w:lvl w:ilvl="6" w:tplc="0C0A000F" w:tentative="1">
+      <w:start w:val="1"/>
+      <w:numFmt w:val="decimal"/>
+      <w:lvlText w:val="%7."/>
+      <w:lvlJc w:val="left"/>
+      <w:pPr>
+        <w:ind w:left="4680" w:hanging="360"/>
+      </w:pPr>
+    </w:lvl>
+    <w:lvl w:ilvl="7" w:tplc="0C0A0019" w:tentative="1">
+      <w:start w:val="1"/>
+      <w:numFmt w:val="lowerLetter"/>
+      <w:lvlText w:val="%8."/>
+      <w:lvlJc w:val="left"/>
+      <w:pPr>
+        <w:ind w:left="5400" w:hanging="360"/>
+      </w:pPr>
+    </w:lvl>
+    <w:lvl w:ilvl="8" w:tplc="0C0A001B" w:tentative="1">
+      <w:start w:val="1"/>
+      <w:numFmt w:val="lowerRoman"/>
+      <w:lvlText w:val="%9."/>
+      <w:lvlJc w:val="right"/>
+      <w:pPr>
+        <w:ind w:left="6120" w:hanging="180"/>
+      </w:pPr>
     </w:lvl>
   </w:abstractNum>
   <w:num w:numId="1" w16cid:durableId="1541550390">
     <w:abstractNumId w:val="0"/>
   </w:num>
   <w:num w:numId="2" w16cid:durableId="1115560688">
-    <w:abstractNumId w:val="3"/>
+    <w:abstractNumId w:val="6"/>
   </w:num>
   <w:num w:numId="3" w16cid:durableId="1386106333">
-    <w:abstractNumId w:val="6"/>
+    <w:abstractNumId w:val="11"/>
   </w:num>
   <w:num w:numId="4" w16cid:durableId="1199201819">
-    <w:abstractNumId w:val="5"/>
+    <w:abstractNumId w:val="10"/>
   </w:num>
   <w:num w:numId="5" w16cid:durableId="573510124">
-    <w:abstractNumId w:val="4"/>
+    <w:abstractNumId w:val="8"/>
   </w:num>
   <w:num w:numId="6" w16cid:durableId="802964841">
     <w:abstractNumId w:val="1"/>
   </w:num>
   <w:num w:numId="7" w16cid:durableId="612787544">
+    <w:abstractNumId w:val="3"/>
+  </w:num>
+  <w:num w:numId="8" w16cid:durableId="1736784052">
+    <w:abstractNumId w:val="9"/>
+  </w:num>
+  <w:num w:numId="9" w16cid:durableId="797143406">
+    <w:abstractNumId w:val="4"/>
+  </w:num>
+  <w:num w:numId="10" w16cid:durableId="1279800993">
+    <w:abstractNumId w:val="5"/>
+  </w:num>
+  <w:num w:numId="11" w16cid:durableId="1305544314">
+    <w:abstractNumId w:val="12"/>
+  </w:num>
+  <w:num w:numId="12" w16cid:durableId="753821994">
     <w:abstractNumId w:val="2"/>
+  </w:num>
+  <w:num w:numId="13" w16cid:durableId="753667750">
+    <w:abstractNumId w:val="13"/>
+  </w:num>
+  <w:num w:numId="14" w16cid:durableId="1285237560">
+    <w:abstractNumId w:val="7"/>
   </w:num>
 </w:numbering>
 </file>
 
 <file path=word/styles.xml><?xml version="1.0" encoding="utf-8"?>
-<w:styles xmlns:mc="http://schemas.openxmlformats.org/markup-compatibility/2006" xmlns:r="http://schemas.openxmlformats.org/officeDocument/2006/relationships" xmlns:w="http://schemas.openxmlformats.org/wordprocessingml/2006/main" xmlns:w14="http://schemas.microsoft.com/office/word/2010/wordml" xmlns:w15="http://schemas.microsoft.com/office/word/2012/wordml" xmlns:w16cex="http://schemas.microsoft.com/office/word/2018/wordml/cex" xmlns:w16cid="http://schemas.microsoft.com/office/word/2016/wordml/cid" xmlns:w16="http://schemas.microsoft.com/office/word/2018/wordml" xmlns:w16sdtdh="http://schemas.microsoft.com/office/word/2020/wordml/sdtdatahash" xmlns:w16se="http://schemas.microsoft.com/office/word/2015/wordml/symex" mc:Ignorable="w14 w15 w16se w16cid w16 w16cex w16sdtdh">
+<w:styles xmlns:mc="http://schemas.openxmlformats.org/markup-compatibility/2006" xmlns:r="http://schemas.openxmlformats.org/officeDocument/2006/relationships" xmlns:w="http://schemas.openxmlformats.org/wordprocessingml/2006/main" xmlns:w14="http://schemas.microsoft.com/office/word/2010/wordml" xmlns:w15="http://schemas.microsoft.com/office/word/2012/wordml" xmlns:w16cex="http://schemas.microsoft.com/office/word/2018/wordml/cex" xmlns:w16cid="http://schemas.microsoft.com/office/word/2016/wordml/cid" xmlns:w16="http://schemas.microsoft.com/office/word/2018/wordml" xmlns:w16du="http://schemas.microsoft.com/office/word/2023/wordml/word16du" xmlns:w16sdtdh="http://schemas.microsoft.com/office/word/2020/wordml/sdtdatahash" xmlns:w16sdtfl="http://schemas.microsoft.com/office/word/2024/wordml/sdtformatlock" xmlns:w16se="http://schemas.microsoft.com/office/word/2015/wordml/symex" mc:Ignorable="w14 w15 w16se w16cid w16 w16cex w16sdtdh w16sdtfl w16du">
   <w:docDefaults>
     <w:rPrDefault>
       <w:rPr>
@@ -4575,7 +5509,6 @@
   <w:style w:type="character" w:default="1" w:styleId="Fuentedeprrafopredeter">
     <w:name w:val="Default Paragraph Font"/>
     <w:uiPriority w:val="1"/>
-    <w:semiHidden/>
     <w:unhideWhenUsed/>
   </w:style>
   <w:style w:type="table" w:default="1" w:styleId="Tablanormal">
@@ -4814,6 +5747,18 @@
       <w:rFonts w:asciiTheme="minorHAnsi" w:eastAsiaTheme="minorHAnsi" w:hAnsiTheme="minorHAnsi" w:cstheme="minorBidi"/>
       <w:lang w:eastAsia="en-US"/>
       <w14:ligatures w14:val="standardContextual"/>
+    </w:rPr>
+  </w:style>
+  <w:style w:type="character" w:styleId="Hipervnculovisitado">
+    <w:name w:val="FollowedHyperlink"/>
+    <w:basedOn w:val="Fuentedeprrafopredeter"/>
+    <w:uiPriority w:val="99"/>
+    <w:semiHidden/>
+    <w:unhideWhenUsed/>
+    <w:rsid w:val="005479DD"/>
+    <w:rPr>
+      <w:color w:val="954F72" w:themeColor="followedHyperlink"/>
+      <w:u w:val="single"/>
     </w:rPr>
   </w:style>
 </w:styles>

</xml_diff>